<commit_message>
variable but still not support var to var
</commit_message>
<xml_diff>
--- a/Project 3 Grading Sheet.docx
+++ b/Project 3 Grading Sheet.docx
@@ -461,7 +461,17 @@
           <w:kern w:val="0"/>
           <w:szCs w:val="24"/>
         </w:rPr>
-        <w:t>: _____________</w:t>
+        <w:t>: ____________</w:t>
+      </w:r>
+      <w:proofErr w:type="gramStart"/>
+      <w:r>
+        <w:rPr>
+          <w:rFonts w:ascii="Arial" w:eastAsia="新細明體" w:hAnsi="Arial" w:cs="Arial"/>
+          <w:color w:val="000000"/>
+          <w:kern w:val="0"/>
+          <w:szCs w:val="24"/>
+        </w:rPr>
+        <w:t>_</w:t>
       </w:r>
       <w:r>
         <w:rPr>
@@ -472,90 +482,9 @@
           <w:kern w:val="0"/>
           <w:szCs w:val="24"/>
         </w:rPr>
-        <w:t>(3%)</w:t>
-      </w:r>
-    </w:p>
-    <w:p>
-      <w:pPr>
-        <w:widowControl/>
-        <w:rPr>
-          <w:rFonts w:ascii="新細明體" w:eastAsia="新細明體" w:hAnsi="新細明體" w:cs="新細明體"/>
-          <w:kern w:val="0"/>
-          <w:szCs w:val="24"/>
-        </w:rPr>
-      </w:pPr>
-      <w:r>
-        <w:rPr>
-          <w:rFonts w:ascii="Arial" w:eastAsia="新細明體" w:hAnsi="Arial" w:cs="Arial"/>
-          <w:color w:val="000000"/>
-          <w:kern w:val="0"/>
-          <w:szCs w:val="24"/>
-        </w:rPr>
-        <w:t>新增、刪除函數列表中的物件</w:t>
-      </w:r>
-      <w:r>
-        <w:rPr>
-          <w:rFonts w:ascii="Arial" w:eastAsia="新細明體" w:hAnsi="Arial" w:cs="Arial"/>
-          <w:color w:val="000000"/>
-          <w:kern w:val="0"/>
-          <w:szCs w:val="24"/>
-        </w:rPr>
-        <w:tab/>
-      </w:r>
-      <w:r>
-        <w:rPr>
-          <w:rFonts w:ascii="Arial" w:eastAsia="新細明體" w:hAnsi="Arial" w:cs="Arial"/>
-          <w:color w:val="000000"/>
-          <w:kern w:val="0"/>
-          <w:szCs w:val="24"/>
-        </w:rPr>
-        <w:tab/>
-      </w:r>
-      <w:r>
-        <w:rPr>
-          <w:rFonts w:ascii="Arial" w:eastAsia="新細明體" w:hAnsi="Arial" w:cs="Arial"/>
-          <w:color w:val="000000"/>
-          <w:kern w:val="0"/>
-          <w:szCs w:val="24"/>
-        </w:rPr>
-        <w:tab/>
-      </w:r>
-      <w:r>
-        <w:rPr>
-          <w:rFonts w:ascii="Arial" w:eastAsia="新細明體" w:hAnsi="Arial" w:cs="Arial"/>
-          <w:color w:val="000000"/>
-          <w:kern w:val="0"/>
-          <w:szCs w:val="24"/>
-        </w:rPr>
-        <w:tab/>
-      </w:r>
-      <w:r>
-        <w:rPr>
-          <w:rFonts w:ascii="Arial" w:eastAsia="新細明體" w:hAnsi="Arial" w:cs="Arial"/>
-          <w:color w:val="000000"/>
-          <w:kern w:val="0"/>
-          <w:szCs w:val="24"/>
-        </w:rPr>
-        <w:tab/>
-      </w:r>
-      <w:r>
-        <w:rPr>
-          <w:rFonts w:ascii="Arial" w:eastAsia="新細明體" w:hAnsi="Arial" w:cs="Arial"/>
-          <w:color w:val="000000"/>
-          <w:kern w:val="0"/>
-          <w:szCs w:val="24"/>
-        </w:rPr>
-        <w:tab/>
-      </w:r>
-      <w:r>
-        <w:rPr>
-          <w:rFonts w:ascii="Arial" w:eastAsia="新細明體" w:hAnsi="Arial" w:cs="Arial"/>
-          <w:color w:val="000000"/>
-          <w:kern w:val="0"/>
-          <w:szCs w:val="24"/>
-        </w:rPr>
-        <w:t>: _____________</w:t>
-      </w:r>
+        <w:t>(</w:t>
+      </w:r>
+      <w:proofErr w:type="gramEnd"/>
       <w:r>
         <w:rPr>
           <w:rFonts w:ascii="Arial" w:eastAsia="新細明體" w:hAnsi="Arial" w:cs="Arial"/>
@@ -565,7 +494,7 @@
           <w:kern w:val="0"/>
           <w:szCs w:val="24"/>
         </w:rPr>
-        <w:t>(3%)</w:t>
+        <w:t>3%)</w:t>
       </w:r>
     </w:p>
     <w:p>
@@ -584,98 +513,7 @@
           <w:kern w:val="0"/>
           <w:szCs w:val="24"/>
         </w:rPr>
-        <w:t>修改函數列表中的物件</w:t>
-      </w:r>
-      <w:r>
-        <w:rPr>
-          <w:rFonts w:ascii="Arial" w:eastAsia="新細明體" w:hAnsi="Arial" w:cs="Arial"/>
-          <w:color w:val="000000"/>
-          <w:kern w:val="0"/>
-          <w:szCs w:val="24"/>
-        </w:rPr>
-        <w:tab/>
-      </w:r>
-      <w:r>
-        <w:rPr>
-          <w:rFonts w:ascii="Arial" w:eastAsia="新細明體" w:hAnsi="Arial" w:cs="Arial"/>
-          <w:color w:val="000000"/>
-          <w:kern w:val="0"/>
-          <w:szCs w:val="24"/>
-        </w:rPr>
-        <w:tab/>
-      </w:r>
-      <w:r>
-        <w:rPr>
-          <w:rFonts w:ascii="Arial" w:eastAsia="新細明體" w:hAnsi="Arial" w:cs="Arial"/>
-          <w:color w:val="000000"/>
-          <w:kern w:val="0"/>
-          <w:szCs w:val="24"/>
-        </w:rPr>
-        <w:tab/>
-      </w:r>
-      <w:r>
-        <w:rPr>
-          <w:rFonts w:ascii="Arial" w:eastAsia="新細明體" w:hAnsi="Arial" w:cs="Arial"/>
-          <w:color w:val="000000"/>
-          <w:kern w:val="0"/>
-          <w:szCs w:val="24"/>
-        </w:rPr>
-        <w:tab/>
-      </w:r>
-      <w:r>
-        <w:rPr>
-          <w:rFonts w:ascii="Arial" w:eastAsia="新細明體" w:hAnsi="Arial" w:cs="Arial"/>
-          <w:color w:val="000000"/>
-          <w:kern w:val="0"/>
-          <w:szCs w:val="24"/>
-        </w:rPr>
-        <w:tab/>
-      </w:r>
-      <w:r>
-        <w:rPr>
-          <w:rFonts w:ascii="Arial" w:eastAsia="新細明體" w:hAnsi="Arial" w:cs="Arial"/>
-          <w:color w:val="000000"/>
-          <w:kern w:val="0"/>
-          <w:szCs w:val="24"/>
-        </w:rPr>
-        <w:tab/>
-      </w:r>
-      <w:r>
-        <w:rPr>
-          <w:rFonts w:ascii="Arial" w:eastAsia="新細明體" w:hAnsi="Arial" w:cs="Arial"/>
-          <w:color w:val="000000"/>
-          <w:kern w:val="0"/>
-          <w:szCs w:val="24"/>
-        </w:rPr>
-        <w:tab/>
-      </w:r>
-      <w:r>
-        <w:rPr>
-          <w:rFonts w:ascii="Arial" w:eastAsia="新細明體" w:hAnsi="Arial" w:cs="Arial"/>
-          <w:color w:val="000000"/>
-          <w:kern w:val="0"/>
-          <w:szCs w:val="24"/>
-        </w:rPr>
-        <w:t>: _____________(2%)</w:t>
-      </w:r>
-    </w:p>
-    <w:p>
-      <w:pPr>
-        <w:widowControl/>
-        <w:rPr>
-          <w:rFonts w:ascii="新細明體" w:eastAsia="新細明體" w:hAnsi="新細明體" w:cs="新細明體"/>
-          <w:kern w:val="0"/>
-          <w:szCs w:val="24"/>
-        </w:rPr>
-      </w:pPr>
-      <w:r>
-        <w:rPr>
-          <w:rFonts w:ascii="Arial" w:eastAsia="新細明體" w:hAnsi="Arial" w:cs="Arial"/>
-          <w:color w:val="000000"/>
-          <w:kern w:val="0"/>
-          <w:szCs w:val="24"/>
-        </w:rPr>
-        <w:t>切換函數是否將顯示在圖表上</w:t>
+        <w:t>新增、刪除函數列表中的物件</w:t>
       </w:r>
       <w:r>
         <w:rPr>
@@ -740,6 +578,7 @@
         </w:rPr>
         <w:t>: ____________</w:t>
       </w:r>
+      <w:proofErr w:type="gramStart"/>
       <w:r>
         <w:rPr>
           <w:rFonts w:ascii="Arial" w:eastAsia="新細明體" w:hAnsi="Arial" w:cs="Arial"/>
@@ -760,6 +599,7 @@
         </w:rPr>
         <w:t>(</w:t>
       </w:r>
+      <w:proofErr w:type="gramEnd"/>
       <w:r>
         <w:rPr>
           <w:rFonts w:ascii="Arial" w:eastAsia="新細明體" w:hAnsi="Arial" w:cs="Arial"/>
@@ -769,6 +609,232 @@
           <w:kern w:val="0"/>
           <w:szCs w:val="24"/>
         </w:rPr>
+        <w:t>3%)</w:t>
+      </w:r>
+    </w:p>
+    <w:p>
+      <w:pPr>
+        <w:widowControl/>
+        <w:rPr>
+          <w:rFonts w:ascii="新細明體" w:eastAsia="新細明體" w:hAnsi="新細明體" w:cs="新細明體"/>
+          <w:kern w:val="0"/>
+          <w:szCs w:val="24"/>
+        </w:rPr>
+      </w:pPr>
+      <w:r>
+        <w:rPr>
+          <w:rFonts w:ascii="Arial" w:eastAsia="新細明體" w:hAnsi="Arial" w:cs="Arial"/>
+          <w:color w:val="000000"/>
+          <w:kern w:val="0"/>
+          <w:szCs w:val="24"/>
+        </w:rPr>
+        <w:t>修改函數列表中的物件</w:t>
+      </w:r>
+      <w:r>
+        <w:rPr>
+          <w:rFonts w:ascii="Arial" w:eastAsia="新細明體" w:hAnsi="Arial" w:cs="Arial"/>
+          <w:color w:val="000000"/>
+          <w:kern w:val="0"/>
+          <w:szCs w:val="24"/>
+        </w:rPr>
+        <w:tab/>
+      </w:r>
+      <w:r>
+        <w:rPr>
+          <w:rFonts w:ascii="Arial" w:eastAsia="新細明體" w:hAnsi="Arial" w:cs="Arial"/>
+          <w:color w:val="000000"/>
+          <w:kern w:val="0"/>
+          <w:szCs w:val="24"/>
+        </w:rPr>
+        <w:tab/>
+      </w:r>
+      <w:r>
+        <w:rPr>
+          <w:rFonts w:ascii="Arial" w:eastAsia="新細明體" w:hAnsi="Arial" w:cs="Arial"/>
+          <w:color w:val="000000"/>
+          <w:kern w:val="0"/>
+          <w:szCs w:val="24"/>
+        </w:rPr>
+        <w:tab/>
+      </w:r>
+      <w:r>
+        <w:rPr>
+          <w:rFonts w:ascii="Arial" w:eastAsia="新細明體" w:hAnsi="Arial" w:cs="Arial"/>
+          <w:color w:val="000000"/>
+          <w:kern w:val="0"/>
+          <w:szCs w:val="24"/>
+        </w:rPr>
+        <w:tab/>
+      </w:r>
+      <w:r>
+        <w:rPr>
+          <w:rFonts w:ascii="Arial" w:eastAsia="新細明體" w:hAnsi="Arial" w:cs="Arial"/>
+          <w:color w:val="000000"/>
+          <w:kern w:val="0"/>
+          <w:szCs w:val="24"/>
+        </w:rPr>
+        <w:tab/>
+      </w:r>
+      <w:r>
+        <w:rPr>
+          <w:rFonts w:ascii="Arial" w:eastAsia="新細明體" w:hAnsi="Arial" w:cs="Arial"/>
+          <w:color w:val="000000"/>
+          <w:kern w:val="0"/>
+          <w:szCs w:val="24"/>
+        </w:rPr>
+        <w:tab/>
+      </w:r>
+      <w:r>
+        <w:rPr>
+          <w:rFonts w:ascii="Arial" w:eastAsia="新細明體" w:hAnsi="Arial" w:cs="Arial"/>
+          <w:color w:val="000000"/>
+          <w:kern w:val="0"/>
+          <w:szCs w:val="24"/>
+        </w:rPr>
+        <w:tab/>
+      </w:r>
+      <w:r>
+        <w:rPr>
+          <w:rFonts w:ascii="Arial" w:eastAsia="新細明體" w:hAnsi="Arial" w:cs="Arial"/>
+          <w:color w:val="000000"/>
+          <w:kern w:val="0"/>
+          <w:szCs w:val="24"/>
+        </w:rPr>
+        <w:t>: ____________</w:t>
+      </w:r>
+      <w:proofErr w:type="gramStart"/>
+      <w:r>
+        <w:rPr>
+          <w:rFonts w:ascii="Arial" w:eastAsia="新細明體" w:hAnsi="Arial" w:cs="Arial"/>
+          <w:color w:val="000000"/>
+          <w:kern w:val="0"/>
+          <w:szCs w:val="24"/>
+        </w:rPr>
+        <w:t>_(</w:t>
+      </w:r>
+      <w:proofErr w:type="gramEnd"/>
+      <w:r>
+        <w:rPr>
+          <w:rFonts w:ascii="Arial" w:eastAsia="新細明體" w:hAnsi="Arial" w:cs="Arial"/>
+          <w:color w:val="000000"/>
+          <w:kern w:val="0"/>
+          <w:szCs w:val="24"/>
+        </w:rPr>
+        <w:t>2%)</w:t>
+      </w:r>
+    </w:p>
+    <w:p>
+      <w:pPr>
+        <w:widowControl/>
+        <w:rPr>
+          <w:rFonts w:ascii="新細明體" w:eastAsia="新細明體" w:hAnsi="新細明體" w:cs="新細明體"/>
+          <w:kern w:val="0"/>
+          <w:szCs w:val="24"/>
+        </w:rPr>
+      </w:pPr>
+      <w:r>
+        <w:rPr>
+          <w:rFonts w:ascii="Arial" w:eastAsia="新細明體" w:hAnsi="Arial" w:cs="Arial"/>
+          <w:color w:val="000000"/>
+          <w:kern w:val="0"/>
+          <w:szCs w:val="24"/>
+        </w:rPr>
+        <w:t>切換函數是否將顯示在圖表上</w:t>
+      </w:r>
+      <w:r>
+        <w:rPr>
+          <w:rFonts w:ascii="Arial" w:eastAsia="新細明體" w:hAnsi="Arial" w:cs="Arial"/>
+          <w:color w:val="000000"/>
+          <w:kern w:val="0"/>
+          <w:szCs w:val="24"/>
+        </w:rPr>
+        <w:tab/>
+      </w:r>
+      <w:r>
+        <w:rPr>
+          <w:rFonts w:ascii="Arial" w:eastAsia="新細明體" w:hAnsi="Arial" w:cs="Arial"/>
+          <w:color w:val="000000"/>
+          <w:kern w:val="0"/>
+          <w:szCs w:val="24"/>
+        </w:rPr>
+        <w:tab/>
+      </w:r>
+      <w:r>
+        <w:rPr>
+          <w:rFonts w:ascii="Arial" w:eastAsia="新細明體" w:hAnsi="Arial" w:cs="Arial"/>
+          <w:color w:val="000000"/>
+          <w:kern w:val="0"/>
+          <w:szCs w:val="24"/>
+        </w:rPr>
+        <w:tab/>
+      </w:r>
+      <w:r>
+        <w:rPr>
+          <w:rFonts w:ascii="Arial" w:eastAsia="新細明體" w:hAnsi="Arial" w:cs="Arial"/>
+          <w:color w:val="000000"/>
+          <w:kern w:val="0"/>
+          <w:szCs w:val="24"/>
+        </w:rPr>
+        <w:tab/>
+      </w:r>
+      <w:r>
+        <w:rPr>
+          <w:rFonts w:ascii="Arial" w:eastAsia="新細明體" w:hAnsi="Arial" w:cs="Arial"/>
+          <w:color w:val="000000"/>
+          <w:kern w:val="0"/>
+          <w:szCs w:val="24"/>
+        </w:rPr>
+        <w:tab/>
+      </w:r>
+      <w:r>
+        <w:rPr>
+          <w:rFonts w:ascii="Arial" w:eastAsia="新細明體" w:hAnsi="Arial" w:cs="Arial"/>
+          <w:color w:val="000000"/>
+          <w:kern w:val="0"/>
+          <w:szCs w:val="24"/>
+        </w:rPr>
+        <w:tab/>
+      </w:r>
+      <w:r>
+        <w:rPr>
+          <w:rFonts w:ascii="Arial" w:eastAsia="新細明體" w:hAnsi="Arial" w:cs="Arial"/>
+          <w:color w:val="000000"/>
+          <w:kern w:val="0"/>
+          <w:szCs w:val="24"/>
+        </w:rPr>
+        <w:t>: ____________</w:t>
+      </w:r>
+      <w:proofErr w:type="gramStart"/>
+      <w:r>
+        <w:rPr>
+          <w:rFonts w:ascii="Arial" w:eastAsia="新細明體" w:hAnsi="Arial" w:cs="Arial"/>
+          <w:color w:val="000000"/>
+          <w:kern w:val="0"/>
+          <w:szCs w:val="24"/>
+        </w:rPr>
+        <w:t>_</w:t>
+      </w:r>
+      <w:r>
+        <w:rPr>
+          <w:rFonts w:ascii="Arial" w:eastAsia="新細明體" w:hAnsi="Arial" w:cs="Arial"/>
+          <w:b/>
+          <w:bCs/>
+          <w:color w:val="FF0000"/>
+          <w:kern w:val="0"/>
+          <w:szCs w:val="24"/>
+        </w:rPr>
+        <w:t>(</w:t>
+      </w:r>
+      <w:proofErr w:type="gramEnd"/>
+      <w:r>
+        <w:rPr>
+          <w:rFonts w:ascii="Arial" w:eastAsia="新細明體" w:hAnsi="Arial" w:cs="Arial"/>
+          <w:b/>
+          <w:bCs/>
+          <w:color w:val="FF0000"/>
+          <w:kern w:val="0"/>
+          <w:szCs w:val="24"/>
+        </w:rPr>
         <w:t>2%)</w:t>
       </w:r>
     </w:p>
@@ -968,7 +1034,17 @@
           <w:szCs w:val="24"/>
         </w:rPr>
         <w:tab/>
-        <w:t>: _____________</w:t>
+        <w:t>: ____________</w:t>
+      </w:r>
+      <w:proofErr w:type="gramStart"/>
+      <w:r>
+        <w:rPr>
+          <w:rFonts w:ascii="Arial" w:eastAsia="新細明體" w:hAnsi="Arial" w:cs="Arial"/>
+          <w:color w:val="000000"/>
+          <w:kern w:val="0"/>
+          <w:szCs w:val="24"/>
+        </w:rPr>
+        <w:t>_</w:t>
       </w:r>
       <w:r>
         <w:rPr>
@@ -979,7 +1055,19 @@
           <w:kern w:val="0"/>
           <w:szCs w:val="24"/>
         </w:rPr>
-        <w:t>(3%)</w:t>
+        <w:t>(</w:t>
+      </w:r>
+      <w:proofErr w:type="gramEnd"/>
+      <w:r>
+        <w:rPr>
+          <w:rFonts w:ascii="Arial" w:eastAsia="新細明體" w:hAnsi="Arial" w:cs="Arial"/>
+          <w:b/>
+          <w:bCs/>
+          <w:color w:val="FF0000"/>
+          <w:kern w:val="0"/>
+          <w:szCs w:val="24"/>
+        </w:rPr>
+        <w:t>3%)</w:t>
       </w:r>
     </w:p>
     <w:p>
@@ -1099,7 +1187,27 @@
           <w:kern w:val="0"/>
           <w:szCs w:val="24"/>
         </w:rPr>
-        <w:t>: _____________(3%)</w:t>
+        <w:t>: ____________</w:t>
+      </w:r>
+      <w:proofErr w:type="gramStart"/>
+      <w:r>
+        <w:rPr>
+          <w:rFonts w:ascii="Arial" w:eastAsia="新細明體" w:hAnsi="Arial" w:cs="Arial"/>
+          <w:color w:val="000000"/>
+          <w:kern w:val="0"/>
+          <w:szCs w:val="24"/>
+        </w:rPr>
+        <w:t>_(</w:t>
+      </w:r>
+      <w:proofErr w:type="gramEnd"/>
+      <w:r>
+        <w:rPr>
+          <w:rFonts w:ascii="Arial" w:eastAsia="新細明體" w:hAnsi="Arial" w:cs="Arial"/>
+          <w:color w:val="000000"/>
+          <w:kern w:val="0"/>
+          <w:szCs w:val="24"/>
+        </w:rPr>
+        <w:t>3%)</w:t>
       </w:r>
     </w:p>
     <w:p>
@@ -1172,7 +1280,27 @@
           <w:kern w:val="0"/>
           <w:szCs w:val="24"/>
         </w:rPr>
-        <w:t>: _____________(10%)</w:t>
+        <w:t>: ____________</w:t>
+      </w:r>
+      <w:proofErr w:type="gramStart"/>
+      <w:r>
+        <w:rPr>
+          <w:rFonts w:ascii="Arial" w:eastAsia="新細明體" w:hAnsi="Arial" w:cs="Arial"/>
+          <w:color w:val="000000"/>
+          <w:kern w:val="0"/>
+          <w:szCs w:val="24"/>
+        </w:rPr>
+        <w:t>_(</w:t>
+      </w:r>
+      <w:proofErr w:type="gramEnd"/>
+      <w:r>
+        <w:rPr>
+          <w:rFonts w:ascii="Arial" w:eastAsia="新細明體" w:hAnsi="Arial" w:cs="Arial"/>
+          <w:color w:val="000000"/>
+          <w:kern w:val="0"/>
+          <w:szCs w:val="24"/>
+        </w:rPr>
+        <w:t>10%)</w:t>
       </w:r>
     </w:p>
     <w:p>
@@ -1301,7 +1429,47 @@
           <w:kern w:val="0"/>
           <w:szCs w:val="24"/>
         </w:rPr>
-        <w:t xml:space="preserve"> e.g. “y=x+/2”, “y=)x+2(”, “y=*a+x”, “y=x+()”, “y=sin-(x)”</w:t>
+        <w:t xml:space="preserve"> e.g. “y=x+/2”, “y</w:t>
+      </w:r>
+      <w:proofErr w:type="gramStart"/>
+      <w:r>
+        <w:rPr>
+          <w:rFonts w:ascii="Arial" w:eastAsia="新細明體" w:hAnsi="Arial" w:cs="Arial"/>
+          <w:color w:val="000000"/>
+          <w:kern w:val="0"/>
+          <w:szCs w:val="24"/>
+        </w:rPr>
+        <w:t>=)x</w:t>
+      </w:r>
+      <w:proofErr w:type="gramEnd"/>
+      <w:r>
+        <w:rPr>
+          <w:rFonts w:ascii="Arial" w:eastAsia="新細明體" w:hAnsi="Arial" w:cs="Arial"/>
+          <w:color w:val="000000"/>
+          <w:kern w:val="0"/>
+          <w:szCs w:val="24"/>
+        </w:rPr>
+        <w:t>+2(”, “y=*</w:t>
+      </w:r>
+      <w:proofErr w:type="spellStart"/>
+      <w:r>
+        <w:rPr>
+          <w:rFonts w:ascii="Arial" w:eastAsia="新細明體" w:hAnsi="Arial" w:cs="Arial"/>
+          <w:color w:val="000000"/>
+          <w:kern w:val="0"/>
+          <w:szCs w:val="24"/>
+        </w:rPr>
+        <w:t>a+x</w:t>
+      </w:r>
+      <w:proofErr w:type="spellEnd"/>
+      <w:r>
+        <w:rPr>
+          <w:rFonts w:ascii="Arial" w:eastAsia="新細明體" w:hAnsi="Arial" w:cs="Arial"/>
+          <w:color w:val="000000"/>
+          <w:kern w:val="0"/>
+          <w:szCs w:val="24"/>
+        </w:rPr>
+        <w:t>”, “y=x+()”, “y=sin-(x)”</w:t>
       </w:r>
     </w:p>
     <w:p>
@@ -1408,383 +1576,9 @@
           <w:kern w:val="0"/>
           <w:szCs w:val="24"/>
         </w:rPr>
-        <w:t>: _____________(10%)</w:t>
-      </w:r>
-    </w:p>
-    <w:p>
-      <w:pPr>
-        <w:widowControl/>
-        <w:rPr>
-          <w:rFonts w:ascii="新細明體" w:eastAsia="新細明體" w:hAnsi="新細明體" w:cs="新細明體"/>
-          <w:kern w:val="0"/>
-          <w:szCs w:val="24"/>
-        </w:rPr>
-      </w:pPr>
-      <w:r>
-        <w:rPr>
-          <w:rFonts w:ascii="Arial" w:eastAsia="新細明體" w:hAnsi="Arial" w:cs="Arial"/>
-          <w:color w:val="000000"/>
-          <w:kern w:val="0"/>
-          <w:szCs w:val="24"/>
-        </w:rPr>
-        <w:t>可辨識負號</w:t>
-      </w:r>
-      <w:r>
-        <w:rPr>
-          <w:rFonts w:ascii="Arial" w:eastAsia="新細明體" w:hAnsi="Arial" w:cs="Arial"/>
-          <w:color w:val="000000"/>
-          <w:kern w:val="0"/>
-          <w:szCs w:val="24"/>
-        </w:rPr>
-        <w:tab/>
-      </w:r>
-      <w:r>
-        <w:rPr>
-          <w:rFonts w:ascii="Arial" w:eastAsia="新細明體" w:hAnsi="Arial" w:cs="Arial"/>
-          <w:color w:val="000000"/>
-          <w:kern w:val="0"/>
-          <w:szCs w:val="24"/>
-        </w:rPr>
-        <w:tab/>
-      </w:r>
-      <w:r>
-        <w:rPr>
-          <w:rFonts w:ascii="Arial" w:eastAsia="新細明體" w:hAnsi="Arial" w:cs="Arial"/>
-          <w:color w:val="000000"/>
-          <w:kern w:val="0"/>
-          <w:szCs w:val="24"/>
-        </w:rPr>
-        <w:tab/>
-      </w:r>
-      <w:r>
-        <w:rPr>
-          <w:rFonts w:ascii="Arial" w:eastAsia="新細明體" w:hAnsi="Arial" w:cs="Arial"/>
-          <w:color w:val="000000"/>
-          <w:kern w:val="0"/>
-          <w:szCs w:val="24"/>
-        </w:rPr>
-        <w:tab/>
-      </w:r>
-      <w:r>
-        <w:rPr>
-          <w:rFonts w:ascii="Arial" w:eastAsia="新細明體" w:hAnsi="Arial" w:cs="Arial"/>
-          <w:color w:val="000000"/>
-          <w:kern w:val="0"/>
-          <w:szCs w:val="24"/>
-        </w:rPr>
-        <w:tab/>
-      </w:r>
-      <w:r>
-        <w:rPr>
-          <w:rFonts w:ascii="Arial" w:eastAsia="新細明體" w:hAnsi="Arial" w:cs="Arial"/>
-          <w:color w:val="000000"/>
-          <w:kern w:val="0"/>
-          <w:szCs w:val="24"/>
-        </w:rPr>
-        <w:tab/>
-      </w:r>
-      <w:r>
-        <w:rPr>
-          <w:rFonts w:ascii="Arial" w:eastAsia="新細明體" w:hAnsi="Arial" w:cs="Arial"/>
-          <w:color w:val="000000"/>
-          <w:kern w:val="0"/>
-          <w:szCs w:val="24"/>
-        </w:rPr>
-        <w:tab/>
-      </w:r>
-      <w:r>
-        <w:rPr>
-          <w:rFonts w:ascii="Arial" w:eastAsia="新細明體" w:hAnsi="Arial" w:cs="Arial"/>
-          <w:color w:val="000000"/>
-          <w:kern w:val="0"/>
-          <w:szCs w:val="24"/>
-        </w:rPr>
-        <w:tab/>
-      </w:r>
-      <w:r>
-        <w:rPr>
-          <w:rFonts w:ascii="Arial" w:eastAsia="新細明體" w:hAnsi="Arial" w:cs="Arial"/>
-          <w:color w:val="000000"/>
-          <w:kern w:val="0"/>
-          <w:szCs w:val="24"/>
-        </w:rPr>
-        <w:tab/>
-      </w:r>
-      <w:r>
-        <w:rPr>
-          <w:rFonts w:ascii="Arial" w:eastAsia="新細明體" w:hAnsi="Arial" w:cs="Arial"/>
-          <w:color w:val="000000"/>
-          <w:kern w:val="0"/>
-          <w:szCs w:val="24"/>
-        </w:rPr>
-        <w:tab/>
-      </w:r>
-      <w:r>
-        <w:rPr>
-          <w:rFonts w:ascii="Arial" w:eastAsia="新細明體" w:hAnsi="Arial" w:cs="Arial"/>
-          <w:color w:val="000000"/>
-          <w:kern w:val="0"/>
-          <w:szCs w:val="24"/>
-        </w:rPr>
-        <w:t>: _____________(2%)</w:t>
-      </w:r>
-    </w:p>
-    <w:p>
-      <w:pPr>
-        <w:widowControl/>
-        <w:rPr>
-          <w:rFonts w:ascii="新細明體" w:eastAsia="新細明體" w:hAnsi="新細明體" w:cs="新細明體"/>
-          <w:kern w:val="0"/>
-          <w:szCs w:val="24"/>
-        </w:rPr>
-      </w:pPr>
-      <w:r>
-        <w:rPr>
-          <w:rFonts w:ascii="Arial" w:eastAsia="新細明體" w:hAnsi="Arial" w:cs="Arial"/>
-          <w:color w:val="000000"/>
-          <w:kern w:val="0"/>
-          <w:szCs w:val="24"/>
-        </w:rPr>
-        <w:t>需可計算三角函數</w:t>
-      </w:r>
-      <w:r>
-        <w:rPr>
-          <w:rFonts w:ascii="Arial" w:eastAsia="新細明體" w:hAnsi="Arial" w:cs="Arial"/>
-          <w:color w:val="000000"/>
-          <w:kern w:val="0"/>
-          <w:szCs w:val="24"/>
-        </w:rPr>
-        <w:t>(sin, cos, tan)</w:t>
-      </w:r>
-      <w:r>
-        <w:rPr>
-          <w:rFonts w:ascii="Arial" w:eastAsia="新細明體" w:hAnsi="Arial" w:cs="Arial"/>
-          <w:color w:val="000000"/>
-          <w:kern w:val="0"/>
-          <w:szCs w:val="24"/>
-        </w:rPr>
-        <w:tab/>
-      </w:r>
-      <w:r>
-        <w:rPr>
-          <w:rFonts w:ascii="Arial" w:eastAsia="新細明體" w:hAnsi="Arial" w:cs="Arial"/>
-          <w:color w:val="000000"/>
-          <w:kern w:val="0"/>
-          <w:szCs w:val="24"/>
-        </w:rPr>
-        <w:tab/>
-      </w:r>
-      <w:r>
-        <w:rPr>
-          <w:rFonts w:ascii="Arial" w:eastAsia="新細明體" w:hAnsi="Arial" w:cs="Arial"/>
-          <w:color w:val="000000"/>
-          <w:kern w:val="0"/>
-          <w:szCs w:val="24"/>
-        </w:rPr>
-        <w:tab/>
-      </w:r>
-      <w:r>
-        <w:rPr>
-          <w:rFonts w:ascii="Arial" w:eastAsia="新細明體" w:hAnsi="Arial" w:cs="Arial"/>
-          <w:color w:val="000000"/>
-          <w:kern w:val="0"/>
-          <w:szCs w:val="24"/>
-        </w:rPr>
-        <w:tab/>
-      </w:r>
-      <w:r>
-        <w:rPr>
-          <w:rFonts w:ascii="Arial" w:eastAsia="新細明體" w:hAnsi="Arial" w:cs="Arial"/>
-          <w:color w:val="000000"/>
-          <w:kern w:val="0"/>
-          <w:szCs w:val="24"/>
-        </w:rPr>
-        <w:tab/>
-        <w:t>: _____________(10%)</w:t>
-      </w:r>
-    </w:p>
-    <w:p>
-      <w:pPr>
-        <w:widowControl/>
-        <w:rPr>
-          <w:rFonts w:ascii="新細明體" w:eastAsia="新細明體" w:hAnsi="新細明體" w:cs="新細明體"/>
-          <w:kern w:val="0"/>
-          <w:szCs w:val="24"/>
-        </w:rPr>
-      </w:pPr>
-    </w:p>
-    <w:p>
-      <w:pPr>
-        <w:widowControl/>
-        <w:rPr>
-          <w:rFonts w:ascii="新細明體" w:eastAsia="新細明體" w:hAnsi="新細明體" w:cs="新細明體"/>
-          <w:kern w:val="0"/>
-          <w:szCs w:val="24"/>
-        </w:rPr>
-      </w:pPr>
-      <w:r>
-        <w:rPr>
-          <w:rFonts w:ascii="Arial" w:eastAsia="新細明體" w:hAnsi="Arial" w:cs="Arial"/>
-          <w:color w:val="000000"/>
-          <w:kern w:val="0"/>
-          <w:szCs w:val="24"/>
-        </w:rPr>
-        <w:t>3.</w:t>
-      </w:r>
-      <w:r>
-        <w:rPr>
-          <w:rFonts w:ascii="Arial" w:eastAsia="新細明體" w:hAnsi="Arial" w:cs="Arial"/>
-          <w:color w:val="000000"/>
-          <w:kern w:val="0"/>
-          <w:szCs w:val="24"/>
-        </w:rPr>
-        <w:t>繪圖功能</w:t>
-      </w:r>
-      <w:r>
-        <w:rPr>
-          <w:rFonts w:ascii="Arial" w:eastAsia="新細明體" w:hAnsi="Arial" w:cs="Arial"/>
-          <w:color w:val="000000"/>
-          <w:kern w:val="0"/>
-          <w:szCs w:val="24"/>
-        </w:rPr>
-        <w:t>(35%)</w:t>
-      </w:r>
-    </w:p>
-    <w:p>
-      <w:pPr>
-        <w:widowControl/>
-        <w:rPr>
-          <w:rFonts w:ascii="新細明體" w:eastAsia="新細明體" w:hAnsi="新細明體" w:cs="新細明體"/>
-          <w:kern w:val="0"/>
-          <w:szCs w:val="24"/>
-        </w:rPr>
-      </w:pPr>
-      <w:r>
-        <w:rPr>
-          <w:rFonts w:ascii="Arial" w:eastAsia="新細明體" w:hAnsi="Arial" w:cs="Arial"/>
-          <w:color w:val="000000"/>
-          <w:kern w:val="0"/>
-          <w:szCs w:val="24"/>
-        </w:rPr>
-        <w:t>繪出</w:t>
-      </w:r>
-      <w:r>
-        <w:rPr>
-          <w:rFonts w:ascii="Arial" w:eastAsia="新細明體" w:hAnsi="Arial" w:cs="Arial"/>
-          <w:color w:val="000000"/>
-          <w:kern w:val="0"/>
-          <w:szCs w:val="24"/>
-        </w:rPr>
-        <w:t>X, Y</w:t>
-      </w:r>
-      <w:r>
-        <w:rPr>
-          <w:rFonts w:ascii="Arial" w:eastAsia="新細明體" w:hAnsi="Arial" w:cs="Arial"/>
-          <w:color w:val="000000"/>
-          <w:kern w:val="0"/>
-          <w:szCs w:val="24"/>
-        </w:rPr>
-        <w:t>軸</w:t>
-      </w:r>
-      <w:r>
-        <w:rPr>
-          <w:rFonts w:ascii="Arial" w:eastAsia="新細明體" w:hAnsi="Arial" w:cs="Arial"/>
-          <w:color w:val="000000"/>
-          <w:kern w:val="0"/>
-          <w:szCs w:val="24"/>
-        </w:rPr>
-        <w:tab/>
-      </w:r>
-      <w:r>
-        <w:rPr>
-          <w:rFonts w:ascii="Arial" w:eastAsia="新細明體" w:hAnsi="Arial" w:cs="Arial"/>
-          <w:color w:val="000000"/>
-          <w:kern w:val="0"/>
-          <w:szCs w:val="24"/>
-        </w:rPr>
-        <w:tab/>
-      </w:r>
-      <w:r>
-        <w:rPr>
-          <w:rFonts w:ascii="Arial" w:eastAsia="新細明體" w:hAnsi="Arial" w:cs="Arial"/>
-          <w:color w:val="000000"/>
-          <w:kern w:val="0"/>
-          <w:szCs w:val="24"/>
-        </w:rPr>
-        <w:tab/>
-      </w:r>
-      <w:r>
-        <w:rPr>
-          <w:rFonts w:ascii="Arial" w:eastAsia="新細明體" w:hAnsi="Arial" w:cs="Arial"/>
-          <w:color w:val="000000"/>
-          <w:kern w:val="0"/>
-          <w:szCs w:val="24"/>
-        </w:rPr>
-        <w:tab/>
-      </w:r>
-      <w:r>
-        <w:rPr>
-          <w:rFonts w:ascii="Arial" w:eastAsia="新細明體" w:hAnsi="Arial" w:cs="Arial"/>
-          <w:color w:val="000000"/>
-          <w:kern w:val="0"/>
-          <w:szCs w:val="24"/>
-        </w:rPr>
-        <w:tab/>
-      </w:r>
-      <w:r>
-        <w:rPr>
-          <w:rFonts w:ascii="Arial" w:eastAsia="新細明體" w:hAnsi="Arial" w:cs="Arial"/>
-          <w:color w:val="000000"/>
-          <w:kern w:val="0"/>
-          <w:szCs w:val="24"/>
-        </w:rPr>
-        <w:tab/>
-      </w:r>
-      <w:r>
-        <w:rPr>
-          <w:rFonts w:ascii="Arial" w:eastAsia="新細明體" w:hAnsi="Arial" w:cs="Arial"/>
-          <w:color w:val="000000"/>
-          <w:kern w:val="0"/>
-          <w:szCs w:val="24"/>
-        </w:rPr>
-        <w:tab/>
-      </w:r>
-      <w:r>
-        <w:rPr>
-          <w:rFonts w:ascii="Arial" w:eastAsia="新細明體" w:hAnsi="Arial" w:cs="Arial"/>
-          <w:color w:val="000000"/>
-          <w:kern w:val="0"/>
-          <w:szCs w:val="24"/>
-        </w:rPr>
-        <w:tab/>
-      </w:r>
-      <w:r>
-        <w:rPr>
-          <w:rFonts w:ascii="Arial" w:eastAsia="新細明體" w:hAnsi="Arial" w:cs="Arial"/>
-          <w:color w:val="000000"/>
-          <w:kern w:val="0"/>
-          <w:szCs w:val="24"/>
-        </w:rPr>
-        <w:tab/>
-      </w:r>
-      <w:r>
-        <w:rPr>
-          <w:rFonts w:ascii="Arial" w:eastAsia="新細明體" w:hAnsi="Arial" w:cs="Arial"/>
-          <w:color w:val="000000"/>
-          <w:kern w:val="0"/>
-          <w:szCs w:val="24"/>
-        </w:rPr>
-        <w:tab/>
-      </w:r>
-      <w:r>
-        <w:rPr>
-          <w:rFonts w:ascii="Arial" w:eastAsia="新細明體" w:hAnsi="Arial" w:cs="Arial"/>
-          <w:color w:val="000000"/>
-          <w:kern w:val="0"/>
-          <w:szCs w:val="24"/>
-        </w:rPr>
-        <w:t xml:space="preserve">: </w:t>
-      </w:r>
+        <w:t>: ____________</w:t>
+      </w:r>
+      <w:proofErr w:type="gramStart"/>
       <w:r>
         <w:rPr>
           <w:rFonts w:ascii="Arial" w:eastAsia="新細明體" w:hAnsi="Arial" w:cs="Arial"/>
@@ -1793,15 +1587,6 @@
           <w:szCs w:val="24"/>
         </w:rPr>
         <w:t>_</w:t>
-      </w:r>
-      <w:r>
-        <w:rPr>
-          <w:rFonts w:ascii="Arial" w:eastAsia="新細明體" w:hAnsi="Arial" w:cs="Arial"/>
-          <w:color w:val="000000"/>
-          <w:kern w:val="0"/>
-          <w:szCs w:val="24"/>
-        </w:rPr>
-        <w:t>____________</w:t>
       </w:r>
       <w:r>
         <w:rPr>
@@ -1812,162 +1597,9 @@
           <w:kern w:val="0"/>
           <w:szCs w:val="24"/>
         </w:rPr>
-        <w:t>(1%)</w:t>
-      </w:r>
-    </w:p>
-    <w:p>
-      <w:pPr>
-        <w:widowControl/>
-        <w:rPr>
-          <w:rFonts w:ascii="新細明體" w:eastAsia="新細明體" w:hAnsi="新細明體" w:cs="新細明體"/>
-          <w:kern w:val="0"/>
-          <w:szCs w:val="24"/>
-        </w:rPr>
-      </w:pPr>
-      <w:r>
-        <w:rPr>
-          <w:rFonts w:ascii="Arial" w:eastAsia="新細明體" w:hAnsi="Arial" w:cs="Arial"/>
-          <w:color w:val="000000"/>
-          <w:kern w:val="0"/>
-          <w:szCs w:val="24"/>
-        </w:rPr>
-        <w:t>繪出網格</w:t>
-      </w:r>
-      <w:r>
-        <w:rPr>
-          <w:rFonts w:ascii="Arial" w:eastAsia="新細明體" w:hAnsi="Arial" w:cs="Arial"/>
-          <w:color w:val="000000"/>
-          <w:kern w:val="0"/>
-          <w:szCs w:val="24"/>
-        </w:rPr>
-        <w:tab/>
-      </w:r>
-      <w:r>
-        <w:rPr>
-          <w:rFonts w:ascii="Arial" w:eastAsia="新細明體" w:hAnsi="Arial" w:cs="Arial"/>
-          <w:color w:val="000000"/>
-          <w:kern w:val="0"/>
-          <w:szCs w:val="24"/>
-        </w:rPr>
-        <w:tab/>
-      </w:r>
-      <w:r>
-        <w:rPr>
-          <w:rFonts w:ascii="Arial" w:eastAsia="新細明體" w:hAnsi="Arial" w:cs="Arial"/>
-          <w:color w:val="000000"/>
-          <w:kern w:val="0"/>
-          <w:szCs w:val="24"/>
-        </w:rPr>
-        <w:tab/>
-      </w:r>
-      <w:r>
-        <w:rPr>
-          <w:rFonts w:ascii="Arial" w:eastAsia="新細明體" w:hAnsi="Arial" w:cs="Arial"/>
-          <w:color w:val="000000"/>
-          <w:kern w:val="0"/>
-          <w:szCs w:val="24"/>
-        </w:rPr>
-        <w:tab/>
-      </w:r>
-      <w:r>
-        <w:rPr>
-          <w:rFonts w:ascii="Arial" w:eastAsia="新細明體" w:hAnsi="Arial" w:cs="Arial"/>
-          <w:color w:val="000000"/>
-          <w:kern w:val="0"/>
-          <w:szCs w:val="24"/>
-        </w:rPr>
-        <w:tab/>
-      </w:r>
-      <w:r>
-        <w:rPr>
-          <w:rFonts w:ascii="Arial" w:eastAsia="新細明體" w:hAnsi="Arial" w:cs="Arial"/>
-          <w:color w:val="000000"/>
-          <w:kern w:val="0"/>
-          <w:szCs w:val="24"/>
-        </w:rPr>
-        <w:tab/>
-      </w:r>
-      <w:r>
-        <w:rPr>
-          <w:rFonts w:ascii="Arial" w:eastAsia="新細明體" w:hAnsi="Arial" w:cs="Arial"/>
-          <w:color w:val="000000"/>
-          <w:kern w:val="0"/>
-          <w:szCs w:val="24"/>
-        </w:rPr>
-        <w:tab/>
-      </w:r>
-      <w:r>
-        <w:rPr>
-          <w:rFonts w:ascii="Arial" w:eastAsia="新細明體" w:hAnsi="Arial" w:cs="Arial"/>
-          <w:color w:val="000000"/>
-          <w:kern w:val="0"/>
-          <w:szCs w:val="24"/>
-        </w:rPr>
-        <w:tab/>
-      </w:r>
-      <w:r>
-        <w:rPr>
-          <w:rFonts w:ascii="Arial" w:eastAsia="新細明體" w:hAnsi="Arial" w:cs="Arial"/>
-          <w:color w:val="000000"/>
-          <w:kern w:val="0"/>
-          <w:szCs w:val="24"/>
-        </w:rPr>
-        <w:tab/>
-      </w:r>
-      <w:r>
-        <w:rPr>
-          <w:rFonts w:ascii="Arial" w:eastAsia="新細明體" w:hAnsi="Arial" w:cs="Arial"/>
-          <w:color w:val="000000"/>
-          <w:kern w:val="0"/>
-          <w:szCs w:val="24"/>
-        </w:rPr>
-        <w:tab/>
-      </w:r>
-      <w:r>
-        <w:rPr>
-          <w:rFonts w:ascii="Arial" w:eastAsia="新細明體" w:hAnsi="Arial" w:cs="Arial"/>
-          <w:color w:val="000000"/>
-          <w:kern w:val="0"/>
-          <w:szCs w:val="24"/>
-        </w:rPr>
-        <w:t xml:space="preserve">: </w:t>
-      </w:r>
-      <w:r>
-        <w:rPr>
-          <w:rFonts w:ascii="Arial" w:eastAsia="新細明體" w:hAnsi="Arial" w:cs="Arial"/>
-          <w:color w:val="000000"/>
-          <w:kern w:val="0"/>
-          <w:szCs w:val="24"/>
-        </w:rPr>
-        <w:t>_</w:t>
-      </w:r>
-      <w:r>
-        <w:rPr>
-          <w:rFonts w:ascii="Arial" w:eastAsia="新細明體" w:hAnsi="Arial" w:cs="Arial"/>
-          <w:color w:val="000000"/>
-          <w:kern w:val="0"/>
-          <w:szCs w:val="24"/>
-        </w:rPr>
-        <w:t>_________</w:t>
-      </w:r>
-      <w:r>
-        <w:rPr>
-          <w:rFonts w:ascii="Arial" w:eastAsia="新細明體" w:hAnsi="Arial" w:cs="Arial"/>
-          <w:color w:val="000000"/>
-          <w:kern w:val="0"/>
-          <w:szCs w:val="24"/>
-        </w:rPr>
-        <w:t>_</w:t>
-      </w:r>
-      <w:r>
-        <w:rPr>
-          <w:rFonts w:ascii="Arial" w:eastAsia="新細明體" w:hAnsi="Arial" w:cs="Arial"/>
-          <w:color w:val="000000"/>
-          <w:kern w:val="0"/>
-          <w:szCs w:val="24"/>
-        </w:rPr>
-        <w:t>__</w:t>
-      </w:r>
+        <w:t>(</w:t>
+      </w:r>
+      <w:proofErr w:type="gramEnd"/>
       <w:r>
         <w:rPr>
           <w:rFonts w:ascii="Arial" w:eastAsia="新細明體" w:hAnsi="Arial" w:cs="Arial"/>
@@ -1977,7 +1609,7 @@
           <w:kern w:val="0"/>
           <w:szCs w:val="24"/>
         </w:rPr>
-        <w:t>(2%)</w:t>
+        <w:t>10%)</w:t>
       </w:r>
     </w:p>
     <w:p>
@@ -1996,99 +1628,108 @@
           <w:kern w:val="0"/>
           <w:szCs w:val="24"/>
         </w:rPr>
-        <w:t>繪出數字</w:t>
-      </w:r>
-      <w:r>
-        <w:rPr>
-          <w:rFonts w:ascii="Arial" w:eastAsia="新細明體" w:hAnsi="Arial" w:cs="Arial"/>
-          <w:color w:val="000000"/>
-          <w:kern w:val="0"/>
-          <w:szCs w:val="24"/>
-        </w:rPr>
-        <w:tab/>
-      </w:r>
-      <w:r>
-        <w:rPr>
-          <w:rFonts w:ascii="Arial" w:eastAsia="新細明體" w:hAnsi="Arial" w:cs="Arial"/>
-          <w:color w:val="000000"/>
-          <w:kern w:val="0"/>
-          <w:szCs w:val="24"/>
-        </w:rPr>
-        <w:tab/>
-      </w:r>
-      <w:r>
-        <w:rPr>
-          <w:rFonts w:ascii="Arial" w:eastAsia="新細明體" w:hAnsi="Arial" w:cs="Arial"/>
-          <w:color w:val="000000"/>
-          <w:kern w:val="0"/>
-          <w:szCs w:val="24"/>
-        </w:rPr>
-        <w:tab/>
-      </w:r>
-      <w:r>
-        <w:rPr>
-          <w:rFonts w:ascii="Arial" w:eastAsia="新細明體" w:hAnsi="Arial" w:cs="Arial"/>
-          <w:color w:val="000000"/>
-          <w:kern w:val="0"/>
-          <w:szCs w:val="24"/>
-        </w:rPr>
-        <w:tab/>
-      </w:r>
-      <w:r>
-        <w:rPr>
-          <w:rFonts w:ascii="Arial" w:eastAsia="新細明體" w:hAnsi="Arial" w:cs="Arial"/>
-          <w:color w:val="000000"/>
-          <w:kern w:val="0"/>
-          <w:szCs w:val="24"/>
-        </w:rPr>
-        <w:tab/>
-      </w:r>
-      <w:r>
-        <w:rPr>
-          <w:rFonts w:ascii="Arial" w:eastAsia="新細明體" w:hAnsi="Arial" w:cs="Arial"/>
-          <w:color w:val="000000"/>
-          <w:kern w:val="0"/>
-          <w:szCs w:val="24"/>
-        </w:rPr>
-        <w:tab/>
-      </w:r>
-      <w:r>
-        <w:rPr>
-          <w:rFonts w:ascii="Arial" w:eastAsia="新細明體" w:hAnsi="Arial" w:cs="Arial"/>
-          <w:color w:val="000000"/>
-          <w:kern w:val="0"/>
-          <w:szCs w:val="24"/>
-        </w:rPr>
-        <w:tab/>
-      </w:r>
-      <w:r>
-        <w:rPr>
-          <w:rFonts w:ascii="Arial" w:eastAsia="新細明體" w:hAnsi="Arial" w:cs="Arial"/>
-          <w:color w:val="000000"/>
-          <w:kern w:val="0"/>
-          <w:szCs w:val="24"/>
-        </w:rPr>
-        <w:tab/>
-      </w:r>
-      <w:r>
-        <w:rPr>
-          <w:rFonts w:ascii="Arial" w:eastAsia="新細明體" w:hAnsi="Arial" w:cs="Arial"/>
-          <w:color w:val="000000"/>
-          <w:kern w:val="0"/>
-          <w:szCs w:val="24"/>
-        </w:rPr>
-        <w:tab/>
-      </w:r>
-      <w:r>
-        <w:rPr>
-          <w:rFonts w:ascii="Arial" w:eastAsia="新細明體" w:hAnsi="Arial" w:cs="Arial"/>
-          <w:color w:val="000000"/>
-          <w:kern w:val="0"/>
-          <w:szCs w:val="24"/>
-        </w:rPr>
-        <w:tab/>
-        <w:t xml:space="preserve">: </w:t>
-      </w:r>
+        <w:t>可辨識負號</w:t>
+      </w:r>
+      <w:r>
+        <w:rPr>
+          <w:rFonts w:ascii="Arial" w:eastAsia="新細明體" w:hAnsi="Arial" w:cs="Arial"/>
+          <w:color w:val="000000"/>
+          <w:kern w:val="0"/>
+          <w:szCs w:val="24"/>
+        </w:rPr>
+        <w:tab/>
+      </w:r>
+      <w:r>
+        <w:rPr>
+          <w:rFonts w:ascii="Arial" w:eastAsia="新細明體" w:hAnsi="Arial" w:cs="Arial"/>
+          <w:color w:val="000000"/>
+          <w:kern w:val="0"/>
+          <w:szCs w:val="24"/>
+        </w:rPr>
+        <w:tab/>
+      </w:r>
+      <w:r>
+        <w:rPr>
+          <w:rFonts w:ascii="Arial" w:eastAsia="新細明體" w:hAnsi="Arial" w:cs="Arial"/>
+          <w:color w:val="000000"/>
+          <w:kern w:val="0"/>
+          <w:szCs w:val="24"/>
+        </w:rPr>
+        <w:tab/>
+      </w:r>
+      <w:r>
+        <w:rPr>
+          <w:rFonts w:ascii="Arial" w:eastAsia="新細明體" w:hAnsi="Arial" w:cs="Arial"/>
+          <w:color w:val="000000"/>
+          <w:kern w:val="0"/>
+          <w:szCs w:val="24"/>
+        </w:rPr>
+        <w:tab/>
+      </w:r>
+      <w:r>
+        <w:rPr>
+          <w:rFonts w:ascii="Arial" w:eastAsia="新細明體" w:hAnsi="Arial" w:cs="Arial"/>
+          <w:color w:val="000000"/>
+          <w:kern w:val="0"/>
+          <w:szCs w:val="24"/>
+        </w:rPr>
+        <w:tab/>
+      </w:r>
+      <w:r>
+        <w:rPr>
+          <w:rFonts w:ascii="Arial" w:eastAsia="新細明體" w:hAnsi="Arial" w:cs="Arial"/>
+          <w:color w:val="000000"/>
+          <w:kern w:val="0"/>
+          <w:szCs w:val="24"/>
+        </w:rPr>
+        <w:tab/>
+      </w:r>
+      <w:r>
+        <w:rPr>
+          <w:rFonts w:ascii="Arial" w:eastAsia="新細明體" w:hAnsi="Arial" w:cs="Arial"/>
+          <w:color w:val="000000"/>
+          <w:kern w:val="0"/>
+          <w:szCs w:val="24"/>
+        </w:rPr>
+        <w:tab/>
+      </w:r>
+      <w:r>
+        <w:rPr>
+          <w:rFonts w:ascii="Arial" w:eastAsia="新細明體" w:hAnsi="Arial" w:cs="Arial"/>
+          <w:color w:val="000000"/>
+          <w:kern w:val="0"/>
+          <w:szCs w:val="24"/>
+        </w:rPr>
+        <w:tab/>
+      </w:r>
+      <w:r>
+        <w:rPr>
+          <w:rFonts w:ascii="Arial" w:eastAsia="新細明體" w:hAnsi="Arial" w:cs="Arial"/>
+          <w:color w:val="000000"/>
+          <w:kern w:val="0"/>
+          <w:szCs w:val="24"/>
+        </w:rPr>
+        <w:tab/>
+      </w:r>
+      <w:r>
+        <w:rPr>
+          <w:rFonts w:ascii="Arial" w:eastAsia="新細明體" w:hAnsi="Arial" w:cs="Arial"/>
+          <w:color w:val="000000"/>
+          <w:kern w:val="0"/>
+          <w:szCs w:val="24"/>
+        </w:rPr>
+        <w:tab/>
+      </w:r>
+      <w:r>
+        <w:rPr>
+          <w:rFonts w:ascii="Arial" w:eastAsia="新細明體" w:hAnsi="Arial" w:cs="Arial"/>
+          <w:color w:val="000000"/>
+          <w:kern w:val="0"/>
+          <w:szCs w:val="24"/>
+        </w:rPr>
+        <w:t>: ____________</w:t>
+      </w:r>
+      <w:proofErr w:type="gramStart"/>
       <w:r>
         <w:rPr>
           <w:rFonts w:ascii="Arial" w:eastAsia="新細明體" w:hAnsi="Arial" w:cs="Arial"/>
@@ -2097,15 +1738,6 @@
           <w:szCs w:val="24"/>
         </w:rPr>
         <w:t>_</w:t>
-      </w:r>
-      <w:r>
-        <w:rPr>
-          <w:rFonts w:ascii="Arial" w:eastAsia="新細明體" w:hAnsi="Arial" w:cs="Arial"/>
-          <w:color w:val="000000"/>
-          <w:kern w:val="0"/>
-          <w:szCs w:val="24"/>
-        </w:rPr>
-        <w:t>____________</w:t>
       </w:r>
       <w:r>
         <w:rPr>
@@ -2116,7 +1748,19 @@
           <w:kern w:val="0"/>
           <w:szCs w:val="24"/>
         </w:rPr>
-        <w:t>(2%)</w:t>
+        <w:t>(</w:t>
+      </w:r>
+      <w:proofErr w:type="gramEnd"/>
+      <w:r>
+        <w:rPr>
+          <w:rFonts w:ascii="Arial" w:eastAsia="新細明體" w:hAnsi="Arial" w:cs="Arial"/>
+          <w:b/>
+          <w:bCs/>
+          <w:color w:val="FF0000"/>
+          <w:kern w:val="0"/>
+          <w:szCs w:val="24"/>
+        </w:rPr>
+        <w:t>2%)</w:t>
       </w:r>
     </w:p>
     <w:p>
@@ -2135,7 +1779,215 @@
           <w:kern w:val="0"/>
           <w:szCs w:val="24"/>
         </w:rPr>
-        <w:t>可繪出任意方程式圖像</w:t>
+        <w:t>需可計算三角函數</w:t>
+      </w:r>
+      <w:r>
+        <w:rPr>
+          <w:rFonts w:ascii="Arial" w:eastAsia="新細明體" w:hAnsi="Arial" w:cs="Arial"/>
+          <w:color w:val="000000"/>
+          <w:kern w:val="0"/>
+          <w:szCs w:val="24"/>
+        </w:rPr>
+        <w:t>(sin, cos, tan)</w:t>
+      </w:r>
+      <w:r>
+        <w:rPr>
+          <w:rFonts w:ascii="Arial" w:eastAsia="新細明體" w:hAnsi="Arial" w:cs="Arial"/>
+          <w:color w:val="000000"/>
+          <w:kern w:val="0"/>
+          <w:szCs w:val="24"/>
+        </w:rPr>
+        <w:tab/>
+      </w:r>
+      <w:r>
+        <w:rPr>
+          <w:rFonts w:ascii="Arial" w:eastAsia="新細明體" w:hAnsi="Arial" w:cs="Arial"/>
+          <w:color w:val="000000"/>
+          <w:kern w:val="0"/>
+          <w:szCs w:val="24"/>
+        </w:rPr>
+        <w:tab/>
+      </w:r>
+      <w:r>
+        <w:rPr>
+          <w:rFonts w:ascii="Arial" w:eastAsia="新細明體" w:hAnsi="Arial" w:cs="Arial"/>
+          <w:color w:val="000000"/>
+          <w:kern w:val="0"/>
+          <w:szCs w:val="24"/>
+        </w:rPr>
+        <w:tab/>
+      </w:r>
+      <w:r>
+        <w:rPr>
+          <w:rFonts w:ascii="Arial" w:eastAsia="新細明體" w:hAnsi="Arial" w:cs="Arial"/>
+          <w:color w:val="000000"/>
+          <w:kern w:val="0"/>
+          <w:szCs w:val="24"/>
+        </w:rPr>
+        <w:tab/>
+      </w:r>
+      <w:r>
+        <w:rPr>
+          <w:rFonts w:ascii="Arial" w:eastAsia="新細明體" w:hAnsi="Arial" w:cs="Arial"/>
+          <w:color w:val="000000"/>
+          <w:kern w:val="0"/>
+          <w:szCs w:val="24"/>
+        </w:rPr>
+        <w:tab/>
+        <w:t>: ____________</w:t>
+      </w:r>
+      <w:proofErr w:type="gramStart"/>
+      <w:r>
+        <w:rPr>
+          <w:rFonts w:ascii="Arial" w:eastAsia="新細明體" w:hAnsi="Arial" w:cs="Arial"/>
+          <w:color w:val="000000"/>
+          <w:kern w:val="0"/>
+          <w:szCs w:val="24"/>
+        </w:rPr>
+        <w:t>_</w:t>
+      </w:r>
+      <w:r>
+        <w:rPr>
+          <w:rFonts w:ascii="Arial" w:eastAsia="新細明體" w:hAnsi="Arial" w:cs="Arial"/>
+          <w:b/>
+          <w:bCs/>
+          <w:color w:val="FF0000"/>
+          <w:kern w:val="0"/>
+          <w:szCs w:val="24"/>
+        </w:rPr>
+        <w:t>(</w:t>
+      </w:r>
+      <w:proofErr w:type="gramEnd"/>
+      <w:r>
+        <w:rPr>
+          <w:rFonts w:ascii="Arial" w:eastAsia="新細明體" w:hAnsi="Arial" w:cs="Arial"/>
+          <w:b/>
+          <w:bCs/>
+          <w:color w:val="FF0000"/>
+          <w:kern w:val="0"/>
+          <w:szCs w:val="24"/>
+        </w:rPr>
+        <w:t>10%</w:t>
+      </w:r>
+      <w:r>
+        <w:rPr>
+          <w:rFonts w:ascii="Arial" w:eastAsia="新細明體" w:hAnsi="Arial" w:cs="Arial"/>
+          <w:color w:val="000000"/>
+          <w:kern w:val="0"/>
+          <w:szCs w:val="24"/>
+        </w:rPr>
+        <w:t>)</w:t>
+      </w:r>
+    </w:p>
+    <w:p>
+      <w:pPr>
+        <w:widowControl/>
+        <w:rPr>
+          <w:rFonts w:ascii="新細明體" w:eastAsia="新細明體" w:hAnsi="新細明體" w:cs="新細明體"/>
+          <w:kern w:val="0"/>
+          <w:szCs w:val="24"/>
+        </w:rPr>
+      </w:pPr>
+    </w:p>
+    <w:p>
+      <w:pPr>
+        <w:widowControl/>
+        <w:rPr>
+          <w:rFonts w:ascii="新細明體" w:eastAsia="新細明體" w:hAnsi="新細明體" w:cs="新細明體"/>
+          <w:kern w:val="0"/>
+          <w:szCs w:val="24"/>
+        </w:rPr>
+      </w:pPr>
+      <w:r>
+        <w:rPr>
+          <w:rFonts w:ascii="Arial" w:eastAsia="新細明體" w:hAnsi="Arial" w:cs="Arial"/>
+          <w:color w:val="000000"/>
+          <w:kern w:val="0"/>
+          <w:szCs w:val="24"/>
+        </w:rPr>
+        <w:t>3.</w:t>
+      </w:r>
+      <w:r>
+        <w:rPr>
+          <w:rFonts w:ascii="Arial" w:eastAsia="新細明體" w:hAnsi="Arial" w:cs="Arial"/>
+          <w:color w:val="000000"/>
+          <w:kern w:val="0"/>
+          <w:szCs w:val="24"/>
+        </w:rPr>
+        <w:t>繪圖功能</w:t>
+      </w:r>
+      <w:r>
+        <w:rPr>
+          <w:rFonts w:ascii="Arial" w:eastAsia="新細明體" w:hAnsi="Arial" w:cs="Arial"/>
+          <w:color w:val="000000"/>
+          <w:kern w:val="0"/>
+          <w:szCs w:val="24"/>
+        </w:rPr>
+        <w:t>(35%)</w:t>
+      </w:r>
+    </w:p>
+    <w:p>
+      <w:pPr>
+        <w:widowControl/>
+        <w:rPr>
+          <w:rFonts w:ascii="新細明體" w:eastAsia="新細明體" w:hAnsi="新細明體" w:cs="新細明體"/>
+          <w:kern w:val="0"/>
+          <w:szCs w:val="24"/>
+        </w:rPr>
+      </w:pPr>
+      <w:r>
+        <w:rPr>
+          <w:rFonts w:ascii="Arial" w:eastAsia="新細明體" w:hAnsi="Arial" w:cs="Arial"/>
+          <w:color w:val="000000"/>
+          <w:kern w:val="0"/>
+          <w:szCs w:val="24"/>
+        </w:rPr>
+        <w:t>繪出</w:t>
+      </w:r>
+      <w:r>
+        <w:rPr>
+          <w:rFonts w:ascii="Arial" w:eastAsia="新細明體" w:hAnsi="Arial" w:cs="Arial"/>
+          <w:color w:val="000000"/>
+          <w:kern w:val="0"/>
+          <w:szCs w:val="24"/>
+        </w:rPr>
+        <w:t>X, Y</w:t>
+      </w:r>
+      <w:r>
+        <w:rPr>
+          <w:rFonts w:ascii="Arial" w:eastAsia="新細明體" w:hAnsi="Arial" w:cs="Arial"/>
+          <w:color w:val="000000"/>
+          <w:kern w:val="0"/>
+          <w:szCs w:val="24"/>
+        </w:rPr>
+        <w:t>軸</w:t>
+      </w:r>
+      <w:r>
+        <w:rPr>
+          <w:rFonts w:ascii="Arial" w:eastAsia="新細明體" w:hAnsi="Arial" w:cs="Arial"/>
+          <w:color w:val="000000"/>
+          <w:kern w:val="0"/>
+          <w:szCs w:val="24"/>
+        </w:rPr>
+        <w:tab/>
+      </w:r>
+      <w:r>
+        <w:rPr>
+          <w:rFonts w:ascii="Arial" w:eastAsia="新細明體" w:hAnsi="Arial" w:cs="Arial"/>
+          <w:color w:val="000000"/>
+          <w:kern w:val="0"/>
+          <w:szCs w:val="24"/>
+        </w:rPr>
+        <w:tab/>
+      </w:r>
+      <w:r>
+        <w:rPr>
+          <w:rFonts w:ascii="Arial" w:eastAsia="新細明體" w:hAnsi="Arial" w:cs="Arial"/>
+          <w:color w:val="000000"/>
+          <w:kern w:val="0"/>
+          <w:szCs w:val="24"/>
+        </w:rPr>
+        <w:tab/>
       </w:r>
       <w:r>
         <w:rPr>
@@ -2225,7 +2077,552 @@
           <w:kern w:val="0"/>
           <w:szCs w:val="24"/>
         </w:rPr>
-        <w:t>____________(4%)</w:t>
+        <w:t>___________</w:t>
+      </w:r>
+      <w:proofErr w:type="gramStart"/>
+      <w:r>
+        <w:rPr>
+          <w:rFonts w:ascii="Arial" w:eastAsia="新細明體" w:hAnsi="Arial" w:cs="Arial"/>
+          <w:color w:val="000000"/>
+          <w:kern w:val="0"/>
+          <w:szCs w:val="24"/>
+        </w:rPr>
+        <w:t>_</w:t>
+      </w:r>
+      <w:r>
+        <w:rPr>
+          <w:rFonts w:ascii="Arial" w:eastAsia="新細明體" w:hAnsi="Arial" w:cs="Arial"/>
+          <w:b/>
+          <w:bCs/>
+          <w:color w:val="FF0000"/>
+          <w:kern w:val="0"/>
+          <w:szCs w:val="24"/>
+        </w:rPr>
+        <w:t>(</w:t>
+      </w:r>
+      <w:proofErr w:type="gramEnd"/>
+      <w:r>
+        <w:rPr>
+          <w:rFonts w:ascii="Arial" w:eastAsia="新細明體" w:hAnsi="Arial" w:cs="Arial"/>
+          <w:b/>
+          <w:bCs/>
+          <w:color w:val="FF0000"/>
+          <w:kern w:val="0"/>
+          <w:szCs w:val="24"/>
+        </w:rPr>
+        <w:t>1%)</w:t>
+      </w:r>
+    </w:p>
+    <w:p>
+      <w:pPr>
+        <w:widowControl/>
+        <w:rPr>
+          <w:rFonts w:ascii="新細明體" w:eastAsia="新細明體" w:hAnsi="新細明體" w:cs="新細明體"/>
+          <w:kern w:val="0"/>
+          <w:szCs w:val="24"/>
+        </w:rPr>
+      </w:pPr>
+      <w:r>
+        <w:rPr>
+          <w:rFonts w:ascii="Arial" w:eastAsia="新細明體" w:hAnsi="Arial" w:cs="Arial"/>
+          <w:color w:val="000000"/>
+          <w:kern w:val="0"/>
+          <w:szCs w:val="24"/>
+        </w:rPr>
+        <w:t>繪</w:t>
+      </w:r>
+      <w:proofErr w:type="gramStart"/>
+      <w:r>
+        <w:rPr>
+          <w:rFonts w:ascii="Arial" w:eastAsia="新細明體" w:hAnsi="Arial" w:cs="Arial"/>
+          <w:color w:val="000000"/>
+          <w:kern w:val="0"/>
+          <w:szCs w:val="24"/>
+        </w:rPr>
+        <w:t>出網格</w:t>
+      </w:r>
+      <w:proofErr w:type="gramEnd"/>
+      <w:r>
+        <w:rPr>
+          <w:rFonts w:ascii="Arial" w:eastAsia="新細明體" w:hAnsi="Arial" w:cs="Arial"/>
+          <w:color w:val="000000"/>
+          <w:kern w:val="0"/>
+          <w:szCs w:val="24"/>
+        </w:rPr>
+        <w:tab/>
+      </w:r>
+      <w:r>
+        <w:rPr>
+          <w:rFonts w:ascii="Arial" w:eastAsia="新細明體" w:hAnsi="Arial" w:cs="Arial"/>
+          <w:color w:val="000000"/>
+          <w:kern w:val="0"/>
+          <w:szCs w:val="24"/>
+        </w:rPr>
+        <w:tab/>
+      </w:r>
+      <w:r>
+        <w:rPr>
+          <w:rFonts w:ascii="Arial" w:eastAsia="新細明體" w:hAnsi="Arial" w:cs="Arial"/>
+          <w:color w:val="000000"/>
+          <w:kern w:val="0"/>
+          <w:szCs w:val="24"/>
+        </w:rPr>
+        <w:tab/>
+      </w:r>
+      <w:r>
+        <w:rPr>
+          <w:rFonts w:ascii="Arial" w:eastAsia="新細明體" w:hAnsi="Arial" w:cs="Arial"/>
+          <w:color w:val="000000"/>
+          <w:kern w:val="0"/>
+          <w:szCs w:val="24"/>
+        </w:rPr>
+        <w:tab/>
+      </w:r>
+      <w:r>
+        <w:rPr>
+          <w:rFonts w:ascii="Arial" w:eastAsia="新細明體" w:hAnsi="Arial" w:cs="Arial"/>
+          <w:color w:val="000000"/>
+          <w:kern w:val="0"/>
+          <w:szCs w:val="24"/>
+        </w:rPr>
+        <w:tab/>
+      </w:r>
+      <w:r>
+        <w:rPr>
+          <w:rFonts w:ascii="Arial" w:eastAsia="新細明體" w:hAnsi="Arial" w:cs="Arial"/>
+          <w:color w:val="000000"/>
+          <w:kern w:val="0"/>
+          <w:szCs w:val="24"/>
+        </w:rPr>
+        <w:tab/>
+      </w:r>
+      <w:r>
+        <w:rPr>
+          <w:rFonts w:ascii="Arial" w:eastAsia="新細明體" w:hAnsi="Arial" w:cs="Arial"/>
+          <w:color w:val="000000"/>
+          <w:kern w:val="0"/>
+          <w:szCs w:val="24"/>
+        </w:rPr>
+        <w:tab/>
+      </w:r>
+      <w:r>
+        <w:rPr>
+          <w:rFonts w:ascii="Arial" w:eastAsia="新細明體" w:hAnsi="Arial" w:cs="Arial"/>
+          <w:color w:val="000000"/>
+          <w:kern w:val="0"/>
+          <w:szCs w:val="24"/>
+        </w:rPr>
+        <w:tab/>
+      </w:r>
+      <w:r>
+        <w:rPr>
+          <w:rFonts w:ascii="Arial" w:eastAsia="新細明體" w:hAnsi="Arial" w:cs="Arial"/>
+          <w:color w:val="000000"/>
+          <w:kern w:val="0"/>
+          <w:szCs w:val="24"/>
+        </w:rPr>
+        <w:tab/>
+      </w:r>
+      <w:r>
+        <w:rPr>
+          <w:rFonts w:ascii="Arial" w:eastAsia="新細明體" w:hAnsi="Arial" w:cs="Arial"/>
+          <w:color w:val="000000"/>
+          <w:kern w:val="0"/>
+          <w:szCs w:val="24"/>
+        </w:rPr>
+        <w:tab/>
+      </w:r>
+      <w:r>
+        <w:rPr>
+          <w:rFonts w:ascii="Arial" w:eastAsia="新細明體" w:hAnsi="Arial" w:cs="Arial"/>
+          <w:color w:val="000000"/>
+          <w:kern w:val="0"/>
+          <w:szCs w:val="24"/>
+        </w:rPr>
+        <w:t xml:space="preserve">: </w:t>
+      </w:r>
+      <w:r>
+        <w:rPr>
+          <w:rFonts w:ascii="Arial" w:eastAsia="新細明體" w:hAnsi="Arial" w:cs="Arial"/>
+          <w:color w:val="000000"/>
+          <w:kern w:val="0"/>
+          <w:szCs w:val="24"/>
+        </w:rPr>
+        <w:t>_</w:t>
+      </w:r>
+      <w:r>
+        <w:rPr>
+          <w:rFonts w:ascii="Arial" w:eastAsia="新細明體" w:hAnsi="Arial" w:cs="Arial"/>
+          <w:color w:val="000000"/>
+          <w:kern w:val="0"/>
+          <w:szCs w:val="24"/>
+        </w:rPr>
+        <w:t>_________</w:t>
+      </w:r>
+      <w:r>
+        <w:rPr>
+          <w:rFonts w:ascii="Arial" w:eastAsia="新細明體" w:hAnsi="Arial" w:cs="Arial"/>
+          <w:color w:val="000000"/>
+          <w:kern w:val="0"/>
+          <w:szCs w:val="24"/>
+        </w:rPr>
+        <w:t>_</w:t>
+      </w:r>
+      <w:r>
+        <w:rPr>
+          <w:rFonts w:ascii="Arial" w:eastAsia="新細明體" w:hAnsi="Arial" w:cs="Arial"/>
+          <w:color w:val="000000"/>
+          <w:kern w:val="0"/>
+          <w:szCs w:val="24"/>
+        </w:rPr>
+        <w:t>_</w:t>
+      </w:r>
+      <w:proofErr w:type="gramStart"/>
+      <w:r>
+        <w:rPr>
+          <w:rFonts w:ascii="Arial" w:eastAsia="新細明體" w:hAnsi="Arial" w:cs="Arial"/>
+          <w:color w:val="000000"/>
+          <w:kern w:val="0"/>
+          <w:szCs w:val="24"/>
+        </w:rPr>
+        <w:t>_</w:t>
+      </w:r>
+      <w:r>
+        <w:rPr>
+          <w:rFonts w:ascii="Arial" w:eastAsia="新細明體" w:hAnsi="Arial" w:cs="Arial"/>
+          <w:b/>
+          <w:bCs/>
+          <w:color w:val="FF0000"/>
+          <w:kern w:val="0"/>
+          <w:szCs w:val="24"/>
+        </w:rPr>
+        <w:t>(</w:t>
+      </w:r>
+      <w:proofErr w:type="gramEnd"/>
+      <w:r>
+        <w:rPr>
+          <w:rFonts w:ascii="Arial" w:eastAsia="新細明體" w:hAnsi="Arial" w:cs="Arial"/>
+          <w:b/>
+          <w:bCs/>
+          <w:color w:val="FF0000"/>
+          <w:kern w:val="0"/>
+          <w:szCs w:val="24"/>
+        </w:rPr>
+        <w:t>2%)</w:t>
+      </w:r>
+    </w:p>
+    <w:p>
+      <w:pPr>
+        <w:widowControl/>
+        <w:rPr>
+          <w:rFonts w:ascii="新細明體" w:eastAsia="新細明體" w:hAnsi="新細明體" w:cs="新細明體"/>
+          <w:kern w:val="0"/>
+          <w:szCs w:val="24"/>
+        </w:rPr>
+      </w:pPr>
+      <w:r>
+        <w:rPr>
+          <w:rFonts w:ascii="Arial" w:eastAsia="新細明體" w:hAnsi="Arial" w:cs="Arial"/>
+          <w:color w:val="000000"/>
+          <w:kern w:val="0"/>
+          <w:szCs w:val="24"/>
+        </w:rPr>
+        <w:t>繪出數字</w:t>
+      </w:r>
+      <w:r>
+        <w:rPr>
+          <w:rFonts w:ascii="Arial" w:eastAsia="新細明體" w:hAnsi="Arial" w:cs="Arial"/>
+          <w:color w:val="000000"/>
+          <w:kern w:val="0"/>
+          <w:szCs w:val="24"/>
+        </w:rPr>
+        <w:tab/>
+      </w:r>
+      <w:r>
+        <w:rPr>
+          <w:rFonts w:ascii="Arial" w:eastAsia="新細明體" w:hAnsi="Arial" w:cs="Arial"/>
+          <w:color w:val="000000"/>
+          <w:kern w:val="0"/>
+          <w:szCs w:val="24"/>
+        </w:rPr>
+        <w:tab/>
+      </w:r>
+      <w:r>
+        <w:rPr>
+          <w:rFonts w:ascii="Arial" w:eastAsia="新細明體" w:hAnsi="Arial" w:cs="Arial"/>
+          <w:color w:val="000000"/>
+          <w:kern w:val="0"/>
+          <w:szCs w:val="24"/>
+        </w:rPr>
+        <w:tab/>
+      </w:r>
+      <w:r>
+        <w:rPr>
+          <w:rFonts w:ascii="Arial" w:eastAsia="新細明體" w:hAnsi="Arial" w:cs="Arial"/>
+          <w:color w:val="000000"/>
+          <w:kern w:val="0"/>
+          <w:szCs w:val="24"/>
+        </w:rPr>
+        <w:tab/>
+      </w:r>
+      <w:r>
+        <w:rPr>
+          <w:rFonts w:ascii="Arial" w:eastAsia="新細明體" w:hAnsi="Arial" w:cs="Arial"/>
+          <w:color w:val="000000"/>
+          <w:kern w:val="0"/>
+          <w:szCs w:val="24"/>
+        </w:rPr>
+        <w:tab/>
+      </w:r>
+      <w:r>
+        <w:rPr>
+          <w:rFonts w:ascii="Arial" w:eastAsia="新細明體" w:hAnsi="Arial" w:cs="Arial"/>
+          <w:color w:val="000000"/>
+          <w:kern w:val="0"/>
+          <w:szCs w:val="24"/>
+        </w:rPr>
+        <w:tab/>
+      </w:r>
+      <w:r>
+        <w:rPr>
+          <w:rFonts w:ascii="Arial" w:eastAsia="新細明體" w:hAnsi="Arial" w:cs="Arial"/>
+          <w:color w:val="000000"/>
+          <w:kern w:val="0"/>
+          <w:szCs w:val="24"/>
+        </w:rPr>
+        <w:tab/>
+      </w:r>
+      <w:r>
+        <w:rPr>
+          <w:rFonts w:ascii="Arial" w:eastAsia="新細明體" w:hAnsi="Arial" w:cs="Arial"/>
+          <w:color w:val="000000"/>
+          <w:kern w:val="0"/>
+          <w:szCs w:val="24"/>
+        </w:rPr>
+        <w:tab/>
+      </w:r>
+      <w:r>
+        <w:rPr>
+          <w:rFonts w:ascii="Arial" w:eastAsia="新細明體" w:hAnsi="Arial" w:cs="Arial"/>
+          <w:color w:val="000000"/>
+          <w:kern w:val="0"/>
+          <w:szCs w:val="24"/>
+        </w:rPr>
+        <w:tab/>
+      </w:r>
+      <w:r>
+        <w:rPr>
+          <w:rFonts w:ascii="Arial" w:eastAsia="新細明體" w:hAnsi="Arial" w:cs="Arial"/>
+          <w:color w:val="000000"/>
+          <w:kern w:val="0"/>
+          <w:szCs w:val="24"/>
+        </w:rPr>
+        <w:tab/>
+        <w:t xml:space="preserve">: </w:t>
+      </w:r>
+      <w:r>
+        <w:rPr>
+          <w:rFonts w:ascii="Arial" w:eastAsia="新細明體" w:hAnsi="Arial" w:cs="Arial"/>
+          <w:color w:val="000000"/>
+          <w:kern w:val="0"/>
+          <w:szCs w:val="24"/>
+        </w:rPr>
+        <w:t>_</w:t>
+      </w:r>
+      <w:r>
+        <w:rPr>
+          <w:rFonts w:ascii="Arial" w:eastAsia="新細明體" w:hAnsi="Arial" w:cs="Arial"/>
+          <w:color w:val="000000"/>
+          <w:kern w:val="0"/>
+          <w:szCs w:val="24"/>
+        </w:rPr>
+        <w:t>___________</w:t>
+      </w:r>
+      <w:proofErr w:type="gramStart"/>
+      <w:r>
+        <w:rPr>
+          <w:rFonts w:ascii="Arial" w:eastAsia="新細明體" w:hAnsi="Arial" w:cs="Arial"/>
+          <w:color w:val="000000"/>
+          <w:kern w:val="0"/>
+          <w:szCs w:val="24"/>
+        </w:rPr>
+        <w:t>_</w:t>
+      </w:r>
+      <w:r>
+        <w:rPr>
+          <w:rFonts w:ascii="Arial" w:eastAsia="新細明體" w:hAnsi="Arial" w:cs="Arial"/>
+          <w:b/>
+          <w:bCs/>
+          <w:color w:val="FF0000"/>
+          <w:kern w:val="0"/>
+          <w:szCs w:val="24"/>
+        </w:rPr>
+        <w:t>(</w:t>
+      </w:r>
+      <w:proofErr w:type="gramEnd"/>
+      <w:r>
+        <w:rPr>
+          <w:rFonts w:ascii="Arial" w:eastAsia="新細明體" w:hAnsi="Arial" w:cs="Arial"/>
+          <w:b/>
+          <w:bCs/>
+          <w:color w:val="FF0000"/>
+          <w:kern w:val="0"/>
+          <w:szCs w:val="24"/>
+        </w:rPr>
+        <w:t>2%)</w:t>
+      </w:r>
+    </w:p>
+    <w:p>
+      <w:pPr>
+        <w:widowControl/>
+        <w:rPr>
+          <w:rFonts w:ascii="新細明體" w:eastAsia="新細明體" w:hAnsi="新細明體" w:cs="新細明體"/>
+          <w:kern w:val="0"/>
+          <w:szCs w:val="24"/>
+        </w:rPr>
+      </w:pPr>
+      <w:proofErr w:type="gramStart"/>
+      <w:r>
+        <w:rPr>
+          <w:rFonts w:ascii="Arial" w:eastAsia="新細明體" w:hAnsi="Arial" w:cs="Arial"/>
+          <w:color w:val="000000"/>
+          <w:kern w:val="0"/>
+          <w:szCs w:val="24"/>
+        </w:rPr>
+        <w:t>可繪出</w:t>
+      </w:r>
+      <w:proofErr w:type="gramEnd"/>
+      <w:r>
+        <w:rPr>
+          <w:rFonts w:ascii="Arial" w:eastAsia="新細明體" w:hAnsi="Arial" w:cs="Arial"/>
+          <w:color w:val="000000"/>
+          <w:kern w:val="0"/>
+          <w:szCs w:val="24"/>
+        </w:rPr>
+        <w:t>任意方程式圖像</w:t>
+      </w:r>
+      <w:r>
+        <w:rPr>
+          <w:rFonts w:ascii="Arial" w:eastAsia="新細明體" w:hAnsi="Arial" w:cs="Arial"/>
+          <w:color w:val="000000"/>
+          <w:kern w:val="0"/>
+          <w:szCs w:val="24"/>
+        </w:rPr>
+        <w:tab/>
+      </w:r>
+      <w:r>
+        <w:rPr>
+          <w:rFonts w:ascii="Arial" w:eastAsia="新細明體" w:hAnsi="Arial" w:cs="Arial"/>
+          <w:color w:val="000000"/>
+          <w:kern w:val="0"/>
+          <w:szCs w:val="24"/>
+        </w:rPr>
+        <w:tab/>
+      </w:r>
+      <w:r>
+        <w:rPr>
+          <w:rFonts w:ascii="Arial" w:eastAsia="新細明體" w:hAnsi="Arial" w:cs="Arial"/>
+          <w:color w:val="000000"/>
+          <w:kern w:val="0"/>
+          <w:szCs w:val="24"/>
+        </w:rPr>
+        <w:tab/>
+      </w:r>
+      <w:r>
+        <w:rPr>
+          <w:rFonts w:ascii="Arial" w:eastAsia="新細明體" w:hAnsi="Arial" w:cs="Arial"/>
+          <w:color w:val="000000"/>
+          <w:kern w:val="0"/>
+          <w:szCs w:val="24"/>
+        </w:rPr>
+        <w:tab/>
+      </w:r>
+      <w:r>
+        <w:rPr>
+          <w:rFonts w:ascii="Arial" w:eastAsia="新細明體" w:hAnsi="Arial" w:cs="Arial"/>
+          <w:color w:val="000000"/>
+          <w:kern w:val="0"/>
+          <w:szCs w:val="24"/>
+        </w:rPr>
+        <w:tab/>
+      </w:r>
+      <w:r>
+        <w:rPr>
+          <w:rFonts w:ascii="Arial" w:eastAsia="新細明體" w:hAnsi="Arial" w:cs="Arial"/>
+          <w:color w:val="000000"/>
+          <w:kern w:val="0"/>
+          <w:szCs w:val="24"/>
+        </w:rPr>
+        <w:tab/>
+      </w:r>
+      <w:r>
+        <w:rPr>
+          <w:rFonts w:ascii="Arial" w:eastAsia="新細明體" w:hAnsi="Arial" w:cs="Arial"/>
+          <w:color w:val="000000"/>
+          <w:kern w:val="0"/>
+          <w:szCs w:val="24"/>
+        </w:rPr>
+        <w:tab/>
+      </w:r>
+      <w:r>
+        <w:rPr>
+          <w:rFonts w:ascii="Arial" w:eastAsia="新細明體" w:hAnsi="Arial" w:cs="Arial"/>
+          <w:color w:val="000000"/>
+          <w:kern w:val="0"/>
+          <w:szCs w:val="24"/>
+        </w:rPr>
+        <w:t xml:space="preserve">: </w:t>
+      </w:r>
+      <w:r>
+        <w:rPr>
+          <w:rFonts w:ascii="Arial" w:eastAsia="新細明體" w:hAnsi="Arial" w:cs="Arial"/>
+          <w:color w:val="000000"/>
+          <w:kern w:val="0"/>
+          <w:szCs w:val="24"/>
+        </w:rPr>
+        <w:t>_</w:t>
+      </w:r>
+      <w:r>
+        <w:rPr>
+          <w:rFonts w:ascii="Arial" w:eastAsia="新細明體" w:hAnsi="Arial" w:cs="Arial"/>
+          <w:color w:val="000000"/>
+          <w:kern w:val="0"/>
+          <w:szCs w:val="24"/>
+        </w:rPr>
+        <w:t>___________</w:t>
+      </w:r>
+      <w:proofErr w:type="gramStart"/>
+      <w:r>
+        <w:rPr>
+          <w:rFonts w:ascii="Arial" w:eastAsia="新細明體" w:hAnsi="Arial" w:cs="Arial"/>
+          <w:color w:val="000000"/>
+          <w:kern w:val="0"/>
+          <w:szCs w:val="24"/>
+        </w:rPr>
+        <w:t>_</w:t>
+      </w:r>
+      <w:r>
+        <w:rPr>
+          <w:rFonts w:ascii="Arial" w:eastAsia="新細明體" w:hAnsi="Arial" w:cs="Arial"/>
+          <w:b/>
+          <w:bCs/>
+          <w:color w:val="FF0000"/>
+          <w:kern w:val="0"/>
+          <w:szCs w:val="24"/>
+        </w:rPr>
+        <w:t>(</w:t>
+      </w:r>
+      <w:proofErr w:type="gramEnd"/>
+      <w:r>
+        <w:rPr>
+          <w:rFonts w:ascii="Arial" w:eastAsia="新細明體" w:hAnsi="Arial" w:cs="Arial"/>
+          <w:b/>
+          <w:bCs/>
+          <w:color w:val="FF0000"/>
+          <w:kern w:val="0"/>
+          <w:szCs w:val="24"/>
+        </w:rPr>
+        <w:t>4%)</w:t>
       </w:r>
     </w:p>
     <w:p>
@@ -2243,14 +2640,25 @@
           <w:szCs w:val="24"/>
         </w:rPr>
       </w:pPr>
-      <w:r>
-        <w:rPr>
-          <w:rFonts w:ascii="Arial" w:eastAsia="新細明體" w:hAnsi="Arial" w:cs="Arial"/>
-          <w:color w:val="000000"/>
-          <w:kern w:val="0"/>
-          <w:szCs w:val="24"/>
-        </w:rPr>
-        <w:t>可繪出多組任意方程式圖像</w:t>
+      <w:proofErr w:type="gramStart"/>
+      <w:r>
+        <w:rPr>
+          <w:rFonts w:ascii="Arial" w:eastAsia="新細明體" w:hAnsi="Arial" w:cs="Arial"/>
+          <w:color w:val="000000"/>
+          <w:kern w:val="0"/>
+          <w:szCs w:val="24"/>
+        </w:rPr>
+        <w:t>可繪出</w:t>
+      </w:r>
+      <w:proofErr w:type="gramEnd"/>
+      <w:r>
+        <w:rPr>
+          <w:rFonts w:ascii="Arial" w:eastAsia="新細明體" w:hAnsi="Arial" w:cs="Arial"/>
+          <w:color w:val="000000"/>
+          <w:kern w:val="0"/>
+          <w:szCs w:val="24"/>
+        </w:rPr>
+        <w:t>多組任意方程式圖像</w:t>
       </w:r>
       <w:r>
         <w:rPr>
@@ -2322,108 +2730,9 @@
           <w:kern w:val="0"/>
           <w:szCs w:val="24"/>
         </w:rPr>
-        <w:t>____________(3%)</w:t>
-      </w:r>
-    </w:p>
-    <w:p>
-      <w:pPr>
-        <w:widowControl/>
-        <w:rPr>
-          <w:rFonts w:ascii="新細明體" w:eastAsia="新細明體" w:hAnsi="新細明體" w:cs="新細明體"/>
-          <w:kern w:val="0"/>
-          <w:szCs w:val="24"/>
-        </w:rPr>
-      </w:pPr>
-      <w:r>
-        <w:rPr>
-          <w:rFonts w:ascii="Arial" w:eastAsia="新細明體" w:hAnsi="Arial" w:cs="Arial"/>
-          <w:color w:val="000000"/>
-          <w:kern w:val="0"/>
-          <w:szCs w:val="24"/>
-        </w:rPr>
-        <w:t>滑鼠拖曳繪圖區域</w:t>
-      </w:r>
-      <w:r>
-        <w:rPr>
-          <w:rFonts w:ascii="Arial" w:eastAsia="新細明體" w:hAnsi="Arial" w:cs="Arial"/>
-          <w:color w:val="000000"/>
-          <w:kern w:val="0"/>
-          <w:szCs w:val="24"/>
-        </w:rPr>
-        <w:tab/>
-      </w:r>
-      <w:r>
-        <w:rPr>
-          <w:rFonts w:ascii="Arial" w:eastAsia="新細明體" w:hAnsi="Arial" w:cs="Arial"/>
-          <w:color w:val="000000"/>
-          <w:kern w:val="0"/>
-          <w:szCs w:val="24"/>
-        </w:rPr>
-        <w:tab/>
-      </w:r>
-      <w:r>
-        <w:rPr>
-          <w:rFonts w:ascii="Arial" w:eastAsia="新細明體" w:hAnsi="Arial" w:cs="Arial"/>
-          <w:color w:val="000000"/>
-          <w:kern w:val="0"/>
-          <w:szCs w:val="24"/>
-        </w:rPr>
-        <w:tab/>
-      </w:r>
-      <w:r>
-        <w:rPr>
-          <w:rFonts w:ascii="Arial" w:eastAsia="新細明體" w:hAnsi="Arial" w:cs="Arial"/>
-          <w:color w:val="000000"/>
-          <w:kern w:val="0"/>
-          <w:szCs w:val="24"/>
-        </w:rPr>
-        <w:tab/>
-      </w:r>
-      <w:r>
-        <w:rPr>
-          <w:rFonts w:ascii="Arial" w:eastAsia="新細明體" w:hAnsi="Arial" w:cs="Arial"/>
-          <w:color w:val="000000"/>
-          <w:kern w:val="0"/>
-          <w:szCs w:val="24"/>
-        </w:rPr>
-        <w:tab/>
-      </w:r>
-      <w:r>
-        <w:rPr>
-          <w:rFonts w:ascii="Arial" w:eastAsia="新細明體" w:hAnsi="Arial" w:cs="Arial"/>
-          <w:color w:val="000000"/>
-          <w:kern w:val="0"/>
-          <w:szCs w:val="24"/>
-        </w:rPr>
-        <w:tab/>
-      </w:r>
-      <w:r>
-        <w:rPr>
-          <w:rFonts w:ascii="Arial" w:eastAsia="新細明體" w:hAnsi="Arial" w:cs="Arial"/>
-          <w:color w:val="000000"/>
-          <w:kern w:val="0"/>
-          <w:szCs w:val="24"/>
-        </w:rPr>
-        <w:tab/>
-      </w:r>
-      <w:r>
-        <w:rPr>
-          <w:rFonts w:ascii="Arial" w:eastAsia="新細明體" w:hAnsi="Arial" w:cs="Arial"/>
-          <w:color w:val="000000"/>
-          <w:kern w:val="0"/>
-          <w:szCs w:val="24"/>
-        </w:rPr>
-        <w:tab/>
-      </w:r>
-      <w:r>
-        <w:rPr>
-          <w:rFonts w:ascii="Arial" w:eastAsia="新細明體" w:hAnsi="Arial" w:cs="Arial"/>
-          <w:color w:val="000000"/>
-          <w:kern w:val="0"/>
-          <w:szCs w:val="24"/>
-        </w:rPr>
-        <w:t xml:space="preserve">: </w:t>
-      </w:r>
+        <w:t>___________</w:t>
+      </w:r>
+      <w:proofErr w:type="gramStart"/>
       <w:r>
         <w:rPr>
           <w:rFonts w:ascii="Arial" w:eastAsia="新細明體" w:hAnsi="Arial" w:cs="Arial"/>
@@ -2432,15 +2741,6 @@
           <w:szCs w:val="24"/>
         </w:rPr>
         <w:t>_</w:t>
-      </w:r>
-      <w:r>
-        <w:rPr>
-          <w:rFonts w:ascii="Arial" w:eastAsia="新細明體" w:hAnsi="Arial" w:cs="Arial"/>
-          <w:color w:val="000000"/>
-          <w:kern w:val="0"/>
-          <w:szCs w:val="24"/>
-        </w:rPr>
-        <w:t>____________</w:t>
       </w:r>
       <w:r>
         <w:rPr>
@@ -2451,7 +2751,170 @@
           <w:kern w:val="0"/>
           <w:szCs w:val="24"/>
         </w:rPr>
-        <w:t>(3%)</w:t>
+        <w:t>(</w:t>
+      </w:r>
+      <w:proofErr w:type="gramEnd"/>
+      <w:r>
+        <w:rPr>
+          <w:rFonts w:ascii="Arial" w:eastAsia="新細明體" w:hAnsi="Arial" w:cs="Arial"/>
+          <w:b/>
+          <w:bCs/>
+          <w:color w:val="FF0000"/>
+          <w:kern w:val="0"/>
+          <w:szCs w:val="24"/>
+        </w:rPr>
+        <w:t>3%)</w:t>
+      </w:r>
+    </w:p>
+    <w:p>
+      <w:pPr>
+        <w:widowControl/>
+        <w:rPr>
+          <w:rFonts w:ascii="新細明體" w:eastAsia="新細明體" w:hAnsi="新細明體" w:cs="新細明體"/>
+          <w:kern w:val="0"/>
+          <w:szCs w:val="24"/>
+        </w:rPr>
+      </w:pPr>
+      <w:r>
+        <w:rPr>
+          <w:rFonts w:ascii="Arial" w:eastAsia="新細明體" w:hAnsi="Arial" w:cs="Arial"/>
+          <w:color w:val="000000"/>
+          <w:kern w:val="0"/>
+          <w:szCs w:val="24"/>
+        </w:rPr>
+        <w:t>滑鼠拖曳繪圖區域</w:t>
+      </w:r>
+      <w:r>
+        <w:rPr>
+          <w:rFonts w:ascii="Arial" w:eastAsia="新細明體" w:hAnsi="Arial" w:cs="Arial"/>
+          <w:color w:val="000000"/>
+          <w:kern w:val="0"/>
+          <w:szCs w:val="24"/>
+        </w:rPr>
+        <w:tab/>
+      </w:r>
+      <w:r>
+        <w:rPr>
+          <w:rFonts w:ascii="Arial" w:eastAsia="新細明體" w:hAnsi="Arial" w:cs="Arial"/>
+          <w:color w:val="000000"/>
+          <w:kern w:val="0"/>
+          <w:szCs w:val="24"/>
+        </w:rPr>
+        <w:tab/>
+      </w:r>
+      <w:r>
+        <w:rPr>
+          <w:rFonts w:ascii="Arial" w:eastAsia="新細明體" w:hAnsi="Arial" w:cs="Arial"/>
+          <w:color w:val="000000"/>
+          <w:kern w:val="0"/>
+          <w:szCs w:val="24"/>
+        </w:rPr>
+        <w:tab/>
+      </w:r>
+      <w:r>
+        <w:rPr>
+          <w:rFonts w:ascii="Arial" w:eastAsia="新細明體" w:hAnsi="Arial" w:cs="Arial"/>
+          <w:color w:val="000000"/>
+          <w:kern w:val="0"/>
+          <w:szCs w:val="24"/>
+        </w:rPr>
+        <w:tab/>
+      </w:r>
+      <w:r>
+        <w:rPr>
+          <w:rFonts w:ascii="Arial" w:eastAsia="新細明體" w:hAnsi="Arial" w:cs="Arial"/>
+          <w:color w:val="000000"/>
+          <w:kern w:val="0"/>
+          <w:szCs w:val="24"/>
+        </w:rPr>
+        <w:tab/>
+      </w:r>
+      <w:r>
+        <w:rPr>
+          <w:rFonts w:ascii="Arial" w:eastAsia="新細明體" w:hAnsi="Arial" w:cs="Arial"/>
+          <w:color w:val="000000"/>
+          <w:kern w:val="0"/>
+          <w:szCs w:val="24"/>
+        </w:rPr>
+        <w:tab/>
+      </w:r>
+      <w:r>
+        <w:rPr>
+          <w:rFonts w:ascii="Arial" w:eastAsia="新細明體" w:hAnsi="Arial" w:cs="Arial"/>
+          <w:color w:val="000000"/>
+          <w:kern w:val="0"/>
+          <w:szCs w:val="24"/>
+        </w:rPr>
+        <w:tab/>
+      </w:r>
+      <w:r>
+        <w:rPr>
+          <w:rFonts w:ascii="Arial" w:eastAsia="新細明體" w:hAnsi="Arial" w:cs="Arial"/>
+          <w:color w:val="000000"/>
+          <w:kern w:val="0"/>
+          <w:szCs w:val="24"/>
+        </w:rPr>
+        <w:tab/>
+      </w:r>
+      <w:r>
+        <w:rPr>
+          <w:rFonts w:ascii="Arial" w:eastAsia="新細明體" w:hAnsi="Arial" w:cs="Arial"/>
+          <w:color w:val="000000"/>
+          <w:kern w:val="0"/>
+          <w:szCs w:val="24"/>
+        </w:rPr>
+        <w:t xml:space="preserve">: </w:t>
+      </w:r>
+      <w:r>
+        <w:rPr>
+          <w:rFonts w:ascii="Arial" w:eastAsia="新細明體" w:hAnsi="Arial" w:cs="Arial"/>
+          <w:color w:val="000000"/>
+          <w:kern w:val="0"/>
+          <w:szCs w:val="24"/>
+        </w:rPr>
+        <w:t>_</w:t>
+      </w:r>
+      <w:r>
+        <w:rPr>
+          <w:rFonts w:ascii="Arial" w:eastAsia="新細明體" w:hAnsi="Arial" w:cs="Arial"/>
+          <w:color w:val="000000"/>
+          <w:kern w:val="0"/>
+          <w:szCs w:val="24"/>
+        </w:rPr>
+        <w:t>___________</w:t>
+      </w:r>
+      <w:proofErr w:type="gramStart"/>
+      <w:r>
+        <w:rPr>
+          <w:rFonts w:ascii="Arial" w:eastAsia="新細明體" w:hAnsi="Arial" w:cs="Arial"/>
+          <w:color w:val="000000"/>
+          <w:kern w:val="0"/>
+          <w:szCs w:val="24"/>
+        </w:rPr>
+        <w:t>_</w:t>
+      </w:r>
+      <w:r>
+        <w:rPr>
+          <w:rFonts w:ascii="Arial" w:eastAsia="新細明體" w:hAnsi="Arial" w:cs="Arial"/>
+          <w:b/>
+          <w:bCs/>
+          <w:color w:val="FF0000"/>
+          <w:kern w:val="0"/>
+          <w:szCs w:val="24"/>
+        </w:rPr>
+        <w:t>(</w:t>
+      </w:r>
+      <w:proofErr w:type="gramEnd"/>
+      <w:r>
+        <w:rPr>
+          <w:rFonts w:ascii="Arial" w:eastAsia="新細明體" w:hAnsi="Arial" w:cs="Arial"/>
+          <w:b/>
+          <w:bCs/>
+          <w:color w:val="FF0000"/>
+          <w:kern w:val="0"/>
+          <w:szCs w:val="24"/>
+        </w:rPr>
+        <w:t>3%)</w:t>
       </w:r>
     </w:p>
     <w:p>
@@ -2531,7 +2994,17 @@
           <w:kern w:val="0"/>
           <w:szCs w:val="24"/>
         </w:rPr>
-        <w:t>____________</w:t>
+        <w:t>___________</w:t>
+      </w:r>
+      <w:proofErr w:type="gramStart"/>
+      <w:r>
+        <w:rPr>
+          <w:rFonts w:ascii="Arial" w:eastAsia="新細明體" w:hAnsi="Arial" w:cs="Arial"/>
+          <w:color w:val="000000"/>
+          <w:kern w:val="0"/>
+          <w:szCs w:val="24"/>
+        </w:rPr>
+        <w:t>_</w:t>
       </w:r>
       <w:r>
         <w:rPr>
@@ -2542,118 +3015,9 @@
           <w:kern w:val="0"/>
           <w:szCs w:val="24"/>
         </w:rPr>
-        <w:t>(8%)</w:t>
-      </w:r>
-    </w:p>
-    <w:p>
-      <w:pPr>
-        <w:widowControl/>
-        <w:rPr>
-          <w:rFonts w:ascii="新細明體" w:eastAsia="新細明體" w:hAnsi="新細明體" w:cs="新細明體"/>
-          <w:color w:val="FF0000"/>
-          <w:kern w:val="0"/>
-          <w:szCs w:val="24"/>
-        </w:rPr>
-      </w:pPr>
-      <w:r>
-        <w:rPr>
-          <w:rFonts w:ascii="Arial" w:eastAsia="新細明體" w:hAnsi="Arial" w:cs="Arial"/>
-          <w:color w:val="000000"/>
-          <w:kern w:val="0"/>
-          <w:szCs w:val="24"/>
-        </w:rPr>
-        <w:t>滑鼠滾輪縮放繪圖區域</w:t>
-      </w:r>
-      <w:r>
-        <w:rPr>
-          <w:rFonts w:ascii="Arial" w:eastAsia="新細明體" w:hAnsi="Arial" w:cs="Arial"/>
-          <w:color w:val="000000"/>
-          <w:kern w:val="0"/>
-          <w:szCs w:val="24"/>
-        </w:rPr>
-        <w:tab/>
-      </w:r>
-      <w:r>
-        <w:rPr>
-          <w:rFonts w:ascii="Arial" w:eastAsia="新細明體" w:hAnsi="Arial" w:cs="Arial"/>
-          <w:color w:val="000000"/>
-          <w:kern w:val="0"/>
-          <w:szCs w:val="24"/>
-        </w:rPr>
-        <w:tab/>
-      </w:r>
-      <w:r>
-        <w:rPr>
-          <w:rFonts w:ascii="Arial" w:eastAsia="新細明體" w:hAnsi="Arial" w:cs="Arial"/>
-          <w:color w:val="000000"/>
-          <w:kern w:val="0"/>
-          <w:szCs w:val="24"/>
-        </w:rPr>
-        <w:tab/>
-      </w:r>
-      <w:r>
-        <w:rPr>
-          <w:rFonts w:ascii="Arial" w:eastAsia="新細明體" w:hAnsi="Arial" w:cs="Arial"/>
-          <w:color w:val="000000"/>
-          <w:kern w:val="0"/>
-          <w:szCs w:val="24"/>
-        </w:rPr>
-        <w:tab/>
-      </w:r>
-      <w:r>
-        <w:rPr>
-          <w:rFonts w:ascii="Arial" w:eastAsia="新細明體" w:hAnsi="Arial" w:cs="Arial"/>
-          <w:color w:val="000000"/>
-          <w:kern w:val="0"/>
-          <w:szCs w:val="24"/>
-        </w:rPr>
-        <w:tab/>
-      </w:r>
-      <w:r>
-        <w:rPr>
-          <w:rFonts w:ascii="Arial" w:eastAsia="新細明體" w:hAnsi="Arial" w:cs="Arial"/>
-          <w:color w:val="000000"/>
-          <w:kern w:val="0"/>
-          <w:szCs w:val="24"/>
-        </w:rPr>
-        <w:tab/>
-      </w:r>
-      <w:r>
-        <w:rPr>
-          <w:rFonts w:ascii="Arial" w:eastAsia="新細明體" w:hAnsi="Arial" w:cs="Arial"/>
-          <w:color w:val="000000"/>
-          <w:kern w:val="0"/>
-          <w:szCs w:val="24"/>
-        </w:rPr>
-        <w:tab/>
-      </w:r>
-      <w:r>
-        <w:rPr>
-          <w:rFonts w:ascii="Arial" w:eastAsia="新細明體" w:hAnsi="Arial" w:cs="Arial"/>
-          <w:color w:val="000000"/>
-          <w:kern w:val="0"/>
-          <w:szCs w:val="24"/>
-        </w:rPr>
-        <w:t xml:space="preserve">: </w:t>
-      </w:r>
-      <w:r>
-        <w:rPr>
-          <w:rFonts w:ascii="Arial" w:eastAsia="新細明體" w:hAnsi="Arial" w:cs="Arial"/>
-          <w:color w:val="000000"/>
-          <w:kern w:val="0"/>
-          <w:szCs w:val="24"/>
-        </w:rPr>
-        <w:t>_</w:t>
-      </w:r>
-      <w:r>
-        <w:rPr>
-          <w:rFonts w:ascii="Arial" w:eastAsia="新細明體" w:hAnsi="Arial" w:cs="Arial"/>
-          <w:color w:val="000000"/>
-          <w:kern w:val="0"/>
-          <w:szCs w:val="24"/>
-        </w:rPr>
-        <w:t>____________</w:t>
-      </w:r>
+        <w:t>(</w:t>
+      </w:r>
+      <w:proofErr w:type="gramEnd"/>
       <w:r>
         <w:rPr>
           <w:rFonts w:ascii="Arial" w:eastAsia="新細明體" w:hAnsi="Arial" w:cs="Arial"/>
@@ -2663,7 +3027,150 @@
           <w:kern w:val="0"/>
           <w:szCs w:val="24"/>
         </w:rPr>
-        <w:t>(4%)</w:t>
+        <w:t>8%)</w:t>
+      </w:r>
+    </w:p>
+    <w:p>
+      <w:pPr>
+        <w:widowControl/>
+        <w:rPr>
+          <w:rFonts w:ascii="新細明體" w:eastAsia="新細明體" w:hAnsi="新細明體" w:cs="新細明體"/>
+          <w:color w:val="FF0000"/>
+          <w:kern w:val="0"/>
+          <w:szCs w:val="24"/>
+        </w:rPr>
+      </w:pPr>
+      <w:r>
+        <w:rPr>
+          <w:rFonts w:ascii="Arial" w:eastAsia="新細明體" w:hAnsi="Arial" w:cs="Arial"/>
+          <w:color w:val="000000"/>
+          <w:kern w:val="0"/>
+          <w:szCs w:val="24"/>
+        </w:rPr>
+        <w:t>滑鼠滾輪縮放繪圖區域</w:t>
+      </w:r>
+      <w:r>
+        <w:rPr>
+          <w:rFonts w:ascii="Arial" w:eastAsia="新細明體" w:hAnsi="Arial" w:cs="Arial"/>
+          <w:color w:val="000000"/>
+          <w:kern w:val="0"/>
+          <w:szCs w:val="24"/>
+        </w:rPr>
+        <w:tab/>
+      </w:r>
+      <w:r>
+        <w:rPr>
+          <w:rFonts w:ascii="Arial" w:eastAsia="新細明體" w:hAnsi="Arial" w:cs="Arial"/>
+          <w:color w:val="000000"/>
+          <w:kern w:val="0"/>
+          <w:szCs w:val="24"/>
+        </w:rPr>
+        <w:tab/>
+      </w:r>
+      <w:r>
+        <w:rPr>
+          <w:rFonts w:ascii="Arial" w:eastAsia="新細明體" w:hAnsi="Arial" w:cs="Arial"/>
+          <w:color w:val="000000"/>
+          <w:kern w:val="0"/>
+          <w:szCs w:val="24"/>
+        </w:rPr>
+        <w:tab/>
+      </w:r>
+      <w:r>
+        <w:rPr>
+          <w:rFonts w:ascii="Arial" w:eastAsia="新細明體" w:hAnsi="Arial" w:cs="Arial"/>
+          <w:color w:val="000000"/>
+          <w:kern w:val="0"/>
+          <w:szCs w:val="24"/>
+        </w:rPr>
+        <w:tab/>
+      </w:r>
+      <w:r>
+        <w:rPr>
+          <w:rFonts w:ascii="Arial" w:eastAsia="新細明體" w:hAnsi="Arial" w:cs="Arial"/>
+          <w:color w:val="000000"/>
+          <w:kern w:val="0"/>
+          <w:szCs w:val="24"/>
+        </w:rPr>
+        <w:tab/>
+      </w:r>
+      <w:r>
+        <w:rPr>
+          <w:rFonts w:ascii="Arial" w:eastAsia="新細明體" w:hAnsi="Arial" w:cs="Arial"/>
+          <w:color w:val="000000"/>
+          <w:kern w:val="0"/>
+          <w:szCs w:val="24"/>
+        </w:rPr>
+        <w:tab/>
+      </w:r>
+      <w:r>
+        <w:rPr>
+          <w:rFonts w:ascii="Arial" w:eastAsia="新細明體" w:hAnsi="Arial" w:cs="Arial"/>
+          <w:color w:val="000000"/>
+          <w:kern w:val="0"/>
+          <w:szCs w:val="24"/>
+        </w:rPr>
+        <w:tab/>
+      </w:r>
+      <w:r>
+        <w:rPr>
+          <w:rFonts w:ascii="Arial" w:eastAsia="新細明體" w:hAnsi="Arial" w:cs="Arial"/>
+          <w:color w:val="000000"/>
+          <w:kern w:val="0"/>
+          <w:szCs w:val="24"/>
+        </w:rPr>
+        <w:t xml:space="preserve">: </w:t>
+      </w:r>
+      <w:r>
+        <w:rPr>
+          <w:rFonts w:ascii="Arial" w:eastAsia="新細明體" w:hAnsi="Arial" w:cs="Arial"/>
+          <w:color w:val="000000"/>
+          <w:kern w:val="0"/>
+          <w:szCs w:val="24"/>
+        </w:rPr>
+        <w:t>_</w:t>
+      </w:r>
+      <w:r>
+        <w:rPr>
+          <w:rFonts w:ascii="Arial" w:eastAsia="新細明體" w:hAnsi="Arial" w:cs="Arial"/>
+          <w:color w:val="000000"/>
+          <w:kern w:val="0"/>
+          <w:szCs w:val="24"/>
+        </w:rPr>
+        <w:t>___________</w:t>
+      </w:r>
+      <w:proofErr w:type="gramStart"/>
+      <w:r>
+        <w:rPr>
+          <w:rFonts w:ascii="Arial" w:eastAsia="新細明體" w:hAnsi="Arial" w:cs="Arial"/>
+          <w:color w:val="000000"/>
+          <w:kern w:val="0"/>
+          <w:szCs w:val="24"/>
+        </w:rPr>
+        <w:t>_</w:t>
+      </w:r>
+      <w:r>
+        <w:rPr>
+          <w:rFonts w:ascii="Arial" w:eastAsia="新細明體" w:hAnsi="Arial" w:cs="Arial"/>
+          <w:b/>
+          <w:bCs/>
+          <w:color w:val="FF0000"/>
+          <w:kern w:val="0"/>
+          <w:szCs w:val="24"/>
+        </w:rPr>
+        <w:t>(</w:t>
+      </w:r>
+      <w:proofErr w:type="gramEnd"/>
+      <w:r>
+        <w:rPr>
+          <w:rFonts w:ascii="Arial" w:eastAsia="新細明體" w:hAnsi="Arial" w:cs="Arial"/>
+          <w:b/>
+          <w:bCs/>
+          <w:color w:val="FF0000"/>
+          <w:kern w:val="0"/>
+          <w:szCs w:val="24"/>
+        </w:rPr>
+        <w:t>4%)</w:t>
       </w:r>
     </w:p>
     <w:p>
@@ -2688,7 +3195,27 @@
           <w:kern w:val="0"/>
           <w:szCs w:val="24"/>
         </w:rPr>
-        <w:t>以滑鼠位置為縮放中心</w:t>
+        <w:t>以滑鼠</w:t>
+      </w:r>
+      <w:proofErr w:type="gramStart"/>
+      <w:r>
+        <w:rPr>
+          <w:rFonts w:ascii="Arial" w:eastAsia="新細明體" w:hAnsi="Arial" w:cs="Arial"/>
+          <w:color w:val="000000"/>
+          <w:kern w:val="0"/>
+          <w:szCs w:val="24"/>
+        </w:rPr>
+        <w:t>位置為縮放</w:t>
+      </w:r>
+      <w:proofErr w:type="gramEnd"/>
+      <w:r>
+        <w:rPr>
+          <w:rFonts w:ascii="Arial" w:eastAsia="新細明體" w:hAnsi="Arial" w:cs="Arial"/>
+          <w:color w:val="000000"/>
+          <w:kern w:val="0"/>
+          <w:szCs w:val="24"/>
+        </w:rPr>
+        <w:t>中心</w:t>
       </w:r>
       <w:r>
         <w:rPr>
@@ -2769,7 +3296,17 @@
           <w:kern w:val="0"/>
           <w:szCs w:val="24"/>
         </w:rPr>
-        <w:t>____________</w:t>
+        <w:t>___________</w:t>
+      </w:r>
+      <w:proofErr w:type="gramStart"/>
+      <w:r>
+        <w:rPr>
+          <w:rFonts w:ascii="Arial" w:eastAsia="新細明體" w:hAnsi="Arial" w:cs="Arial"/>
+          <w:color w:val="000000"/>
+          <w:kern w:val="0"/>
+          <w:szCs w:val="24"/>
+        </w:rPr>
+        <w:t>_</w:t>
       </w:r>
       <w:r>
         <w:rPr>
@@ -2780,7 +3317,19 @@
           <w:kern w:val="0"/>
           <w:szCs w:val="24"/>
         </w:rPr>
-        <w:t>(8%)</w:t>
+        <w:t>(</w:t>
+      </w:r>
+      <w:proofErr w:type="gramEnd"/>
+      <w:r>
+        <w:rPr>
+          <w:rFonts w:ascii="Arial" w:eastAsia="新細明體" w:hAnsi="Arial" w:cs="Arial"/>
+          <w:b/>
+          <w:bCs/>
+          <w:color w:val="FF0000"/>
+          <w:kern w:val="0"/>
+          <w:szCs w:val="24"/>
+        </w:rPr>
+        <w:t>8%)</w:t>
       </w:r>
     </w:p>
     <w:p>
@@ -2847,7 +3396,27 @@
           <w:kern w:val="0"/>
           <w:szCs w:val="24"/>
         </w:rPr>
-        <w:t>解釋做過的每個項目、演算法、程式運作流程等</w:t>
+        <w:t>解釋做過的每</w:t>
+      </w:r>
+      <w:proofErr w:type="gramStart"/>
+      <w:r>
+        <w:rPr>
+          <w:rFonts w:ascii="Arial" w:eastAsia="新細明體" w:hAnsi="Arial" w:cs="Arial"/>
+          <w:color w:val="000000"/>
+          <w:kern w:val="0"/>
+          <w:szCs w:val="24"/>
+        </w:rPr>
+        <w:t>個</w:t>
+      </w:r>
+      <w:proofErr w:type="gramEnd"/>
+      <w:r>
+        <w:rPr>
+          <w:rFonts w:ascii="Arial" w:eastAsia="新細明體" w:hAnsi="Arial" w:cs="Arial"/>
+          <w:color w:val="000000"/>
+          <w:kern w:val="0"/>
+          <w:szCs w:val="24"/>
+        </w:rPr>
+        <w:t>項目、演算法、程式運作流程等</w:t>
       </w:r>
     </w:p>
     <w:p>
@@ -2884,7 +3453,27 @@
           <w:kern w:val="0"/>
           <w:szCs w:val="24"/>
         </w:rPr>
-        <w:t>的每個項目</w:t>
+        <w:t>的每</w:t>
+      </w:r>
+      <w:proofErr w:type="gramStart"/>
+      <w:r>
+        <w:rPr>
+          <w:rFonts w:ascii="Arial" w:eastAsia="新細明體" w:hAnsi="Arial" w:cs="Arial"/>
+          <w:color w:val="000000"/>
+          <w:kern w:val="0"/>
+          <w:szCs w:val="24"/>
+        </w:rPr>
+        <w:t>個</w:t>
+      </w:r>
+      <w:proofErr w:type="gramEnd"/>
+      <w:r>
+        <w:rPr>
+          <w:rFonts w:ascii="Arial" w:eastAsia="新細明體" w:hAnsi="Arial" w:cs="Arial"/>
+          <w:color w:val="000000"/>
+          <w:kern w:val="0"/>
+          <w:szCs w:val="24"/>
+        </w:rPr>
+        <w:t>項目</w:t>
       </w:r>
       <w:r>
         <w:rPr>
@@ -3015,7 +3604,46 @@
           <w:szCs w:val="24"/>
         </w:rPr>
         <w:tab/>
-        <w:t>:_____________ (10%)</w:t>
+        <w:t>:</w:t>
+      </w:r>
+      <w:r>
+        <w:rPr>
+          <w:rFonts w:ascii="Arial" w:eastAsia="新細明體" w:hAnsi="Arial" w:cs="Arial" w:hint="eastAsia"/>
+          <w:color w:val="000000"/>
+          <w:kern w:val="0"/>
+          <w:szCs w:val="24"/>
+          <w:u w:val="thick"/>
+        </w:rPr>
+        <w:t>無法達成</w:t>
+      </w:r>
+      <w:r>
+        <w:rPr>
+          <w:rFonts w:ascii="Arial" w:eastAsia="新細明體" w:hAnsi="Arial" w:cs="Arial" w:hint="eastAsia"/>
+          <w:color w:val="000000"/>
+          <w:kern w:val="0"/>
+          <w:szCs w:val="24"/>
+          <w:u w:val="thick"/>
+        </w:rPr>
+        <w:t xml:space="preserve"> </w:t>
+      </w:r>
+      <w:r>
+        <w:rPr>
+          <w:rFonts w:ascii="Arial" w:eastAsia="新細明體" w:hAnsi="Arial" w:cs="Arial"/>
+          <w:color w:val="000000"/>
+          <w:kern w:val="0"/>
+          <w:szCs w:val="24"/>
+          <w:u w:val="thick"/>
+        </w:rPr>
+        <w:t xml:space="preserve">     </w:t>
+      </w:r>
+      <w:r>
+        <w:rPr>
+          <w:rFonts w:ascii="Arial" w:eastAsia="新細明體" w:hAnsi="Arial" w:cs="Arial"/>
+          <w:color w:val="000000"/>
+          <w:kern w:val="0"/>
+          <w:szCs w:val="24"/>
+        </w:rPr>
+        <w:t xml:space="preserve"> (10%)</w:t>
       </w:r>
     </w:p>
     <w:p>
@@ -3071,7 +3699,18 @@
           <w:szCs w:val="24"/>
         </w:rPr>
         <w:tab/>
-        <w:t>:_____________ (5%)</w:t>
+        <w:t>:_____________</w:t>
+      </w:r>
+      <w:r>
+        <w:rPr>
+          <w:rFonts w:ascii="Arial" w:eastAsia="新細明體" w:hAnsi="Arial" w:cs="Arial"/>
+          <w:b/>
+          <w:bCs/>
+          <w:color w:val="FF0000"/>
+          <w:kern w:val="0"/>
+          <w:szCs w:val="24"/>
+        </w:rPr>
+        <w:t xml:space="preserve"> (5%)</w:t>
       </w:r>
     </w:p>
     <w:p>
@@ -3120,6 +3759,7 @@
         </w:rPr>
         <w:tab/>
       </w:r>
+      <w:proofErr w:type="gramStart"/>
       <w:r>
         <w:rPr>
           <w:rFonts w:ascii="Arial" w:eastAsia="新細明體" w:hAnsi="Arial" w:cs="Arial"/>
@@ -3129,96 +3769,108 @@
         </w:rPr>
         <w:t>重根</w:t>
       </w:r>
-      <w:r>
-        <w:rPr>
-          <w:rFonts w:ascii="Arial" w:eastAsia="新細明體" w:hAnsi="Arial" w:cs="Arial"/>
-          <w:color w:val="000000"/>
-          <w:kern w:val="0"/>
-          <w:szCs w:val="24"/>
-        </w:rPr>
-        <w:tab/>
-      </w:r>
-      <w:r>
-        <w:rPr>
-          <w:rFonts w:ascii="Arial" w:eastAsia="新細明體" w:hAnsi="Arial" w:cs="Arial"/>
-          <w:color w:val="000000"/>
-          <w:kern w:val="0"/>
-          <w:szCs w:val="24"/>
-        </w:rPr>
-        <w:tab/>
-      </w:r>
-      <w:r>
-        <w:rPr>
-          <w:rFonts w:ascii="Arial" w:eastAsia="新細明體" w:hAnsi="Arial" w:cs="Arial"/>
-          <w:color w:val="000000"/>
-          <w:kern w:val="0"/>
-          <w:szCs w:val="24"/>
-        </w:rPr>
-        <w:tab/>
-      </w:r>
-      <w:r>
-        <w:rPr>
-          <w:rFonts w:ascii="Arial" w:eastAsia="新細明體" w:hAnsi="Arial" w:cs="Arial"/>
-          <w:color w:val="000000"/>
-          <w:kern w:val="0"/>
-          <w:szCs w:val="24"/>
-        </w:rPr>
-        <w:tab/>
-      </w:r>
-      <w:r>
-        <w:rPr>
-          <w:rFonts w:ascii="Arial" w:eastAsia="新細明體" w:hAnsi="Arial" w:cs="Arial"/>
-          <w:color w:val="000000"/>
-          <w:kern w:val="0"/>
-          <w:szCs w:val="24"/>
-        </w:rPr>
-        <w:tab/>
-      </w:r>
-      <w:r>
-        <w:rPr>
-          <w:rFonts w:ascii="Arial" w:eastAsia="新細明體" w:hAnsi="Arial" w:cs="Arial"/>
-          <w:color w:val="000000"/>
-          <w:kern w:val="0"/>
-          <w:szCs w:val="24"/>
-        </w:rPr>
-        <w:tab/>
-      </w:r>
-      <w:r>
-        <w:rPr>
-          <w:rFonts w:ascii="Arial" w:eastAsia="新細明體" w:hAnsi="Arial" w:cs="Arial"/>
-          <w:color w:val="000000"/>
-          <w:kern w:val="0"/>
-          <w:szCs w:val="24"/>
-        </w:rPr>
-        <w:tab/>
-      </w:r>
-      <w:r>
-        <w:rPr>
-          <w:rFonts w:ascii="Arial" w:eastAsia="新細明體" w:hAnsi="Arial" w:cs="Arial"/>
-          <w:color w:val="000000"/>
-          <w:kern w:val="0"/>
-          <w:szCs w:val="24"/>
-        </w:rPr>
-        <w:tab/>
-      </w:r>
-      <w:r>
-        <w:rPr>
-          <w:rFonts w:ascii="Arial" w:eastAsia="新細明體" w:hAnsi="Arial" w:cs="Arial"/>
-          <w:color w:val="000000"/>
-          <w:kern w:val="0"/>
-          <w:szCs w:val="24"/>
-        </w:rPr>
-        <w:tab/>
-      </w:r>
-      <w:r>
-        <w:rPr>
-          <w:rFonts w:ascii="Arial" w:eastAsia="新細明體" w:hAnsi="Arial" w:cs="Arial"/>
-          <w:color w:val="000000"/>
-          <w:kern w:val="0"/>
-          <w:szCs w:val="24"/>
-        </w:rPr>
-        <w:tab/>
-        <w:t>:_____________ (10%)</w:t>
+      <w:proofErr w:type="gramEnd"/>
+      <w:r>
+        <w:rPr>
+          <w:rFonts w:ascii="Arial" w:eastAsia="新細明體" w:hAnsi="Arial" w:cs="Arial"/>
+          <w:color w:val="000000"/>
+          <w:kern w:val="0"/>
+          <w:szCs w:val="24"/>
+        </w:rPr>
+        <w:tab/>
+      </w:r>
+      <w:r>
+        <w:rPr>
+          <w:rFonts w:ascii="Arial" w:eastAsia="新細明體" w:hAnsi="Arial" w:cs="Arial"/>
+          <w:color w:val="000000"/>
+          <w:kern w:val="0"/>
+          <w:szCs w:val="24"/>
+        </w:rPr>
+        <w:tab/>
+      </w:r>
+      <w:r>
+        <w:rPr>
+          <w:rFonts w:ascii="Arial" w:eastAsia="新細明體" w:hAnsi="Arial" w:cs="Arial"/>
+          <w:color w:val="000000"/>
+          <w:kern w:val="0"/>
+          <w:szCs w:val="24"/>
+        </w:rPr>
+        <w:tab/>
+      </w:r>
+      <w:r>
+        <w:rPr>
+          <w:rFonts w:ascii="Arial" w:eastAsia="新細明體" w:hAnsi="Arial" w:cs="Arial"/>
+          <w:color w:val="000000"/>
+          <w:kern w:val="0"/>
+          <w:szCs w:val="24"/>
+        </w:rPr>
+        <w:tab/>
+      </w:r>
+      <w:r>
+        <w:rPr>
+          <w:rFonts w:ascii="Arial" w:eastAsia="新細明體" w:hAnsi="Arial" w:cs="Arial"/>
+          <w:color w:val="000000"/>
+          <w:kern w:val="0"/>
+          <w:szCs w:val="24"/>
+        </w:rPr>
+        <w:tab/>
+      </w:r>
+      <w:r>
+        <w:rPr>
+          <w:rFonts w:ascii="Arial" w:eastAsia="新細明體" w:hAnsi="Arial" w:cs="Arial"/>
+          <w:color w:val="000000"/>
+          <w:kern w:val="0"/>
+          <w:szCs w:val="24"/>
+        </w:rPr>
+        <w:tab/>
+      </w:r>
+      <w:r>
+        <w:rPr>
+          <w:rFonts w:ascii="Arial" w:eastAsia="新細明體" w:hAnsi="Arial" w:cs="Arial"/>
+          <w:color w:val="000000"/>
+          <w:kern w:val="0"/>
+          <w:szCs w:val="24"/>
+        </w:rPr>
+        <w:tab/>
+      </w:r>
+      <w:r>
+        <w:rPr>
+          <w:rFonts w:ascii="Arial" w:eastAsia="新細明體" w:hAnsi="Arial" w:cs="Arial"/>
+          <w:color w:val="000000"/>
+          <w:kern w:val="0"/>
+          <w:szCs w:val="24"/>
+        </w:rPr>
+        <w:tab/>
+      </w:r>
+      <w:r>
+        <w:rPr>
+          <w:rFonts w:ascii="Arial" w:eastAsia="新細明體" w:hAnsi="Arial" w:cs="Arial"/>
+          <w:color w:val="000000"/>
+          <w:kern w:val="0"/>
+          <w:szCs w:val="24"/>
+        </w:rPr>
+        <w:tab/>
+      </w:r>
+      <w:r>
+        <w:rPr>
+          <w:rFonts w:ascii="Arial" w:eastAsia="新細明體" w:hAnsi="Arial" w:cs="Arial"/>
+          <w:color w:val="000000"/>
+          <w:kern w:val="0"/>
+          <w:szCs w:val="24"/>
+        </w:rPr>
+        <w:tab/>
+        <w:t xml:space="preserve">:_____________ </w:t>
+      </w:r>
+      <w:r>
+        <w:rPr>
+          <w:rFonts w:ascii="Arial" w:eastAsia="新細明體" w:hAnsi="Arial" w:cs="Arial"/>
+          <w:b/>
+          <w:bCs/>
+          <w:color w:val="00B0F0"/>
+          <w:kern w:val="0"/>
+          <w:szCs w:val="24"/>
+        </w:rPr>
+        <w:t>(10%)</w:t>
       </w:r>
     </w:p>
     <w:p>
@@ -3367,14 +4019,25 @@
         </w:rPr>
         <w:tab/>
       </w:r>
-      <w:r>
-        <w:rPr>
-          <w:rFonts w:ascii="Arial" w:eastAsia="新細明體" w:hAnsi="Arial" w:cs="Arial"/>
-          <w:color w:val="000000"/>
-          <w:kern w:val="0"/>
-          <w:szCs w:val="24"/>
-        </w:rPr>
-        <w:t>左式為數學式</w:t>
+      <w:proofErr w:type="gramStart"/>
+      <w:r>
+        <w:rPr>
+          <w:rFonts w:ascii="Arial" w:eastAsia="新細明體" w:hAnsi="Arial" w:cs="Arial"/>
+          <w:color w:val="000000"/>
+          <w:kern w:val="0"/>
+          <w:szCs w:val="24"/>
+        </w:rPr>
+        <w:t>左式為數學</w:t>
+      </w:r>
+      <w:proofErr w:type="gramEnd"/>
+      <w:r>
+        <w:rPr>
+          <w:rFonts w:ascii="Arial" w:eastAsia="新細明體" w:hAnsi="Arial" w:cs="Arial"/>
+          <w:color w:val="000000"/>
+          <w:kern w:val="0"/>
+          <w:szCs w:val="24"/>
+        </w:rPr>
+        <w:t>式</w:t>
       </w:r>
       <w:r>
         <w:rPr>
@@ -3464,10 +4127,7 @@
         <w:t>=</w:t>
       </w:r>
       <w:r>
-        <w:t>3</w:t>
-      </w:r>
-      <w:r>
-        <w:t>9</w:t>
+        <w:t>73</w:t>
       </w:r>
       <w:r>
         <w:t>+Project(15~0)</w:t>

</xml_diff>